<commit_message>
doc++, better ux, complex init
</commit_message>
<xml_diff>
--- a/Doc/doc.docx
+++ b/Doc/doc.docx
@@ -32,7 +32,7 @@
             <v:imagedata r:id="rId8" o:title=""/>
             <w10:wrap type="topAndBottom"/>
           </v:shape>
-          <o:OLEObject Type="Embed" ProgID="Word.Picture.8" ShapeID="_x0000_s1028" DrawAspect="Content" ObjectID="_1555523428" r:id="rId9"/>
+          <o:OLEObject Type="Embed" ProgID="Word.Picture.8" ShapeID="_x0000_s1028" DrawAspect="Content" ObjectID="_1555717710" r:id="rId9"/>
         </w:object>
       </w:r>
     </w:p>
@@ -102,6 +102,7 @@
                               <w:pStyle w:val="Textoindependiente"/>
                               <w:ind w:firstLine="0"/>
                             </w:pPr>
+                            <w:proofErr w:type="spellStart"/>
                             <w:r>
                               <w:rPr>
                                 <w:b/>
@@ -109,7 +110,11 @@
                               <w:t>U</w:t>
                             </w:r>
                             <w:r>
-                              <w:t xml:space="preserve">niversidade </w:t>
+                              <w:t>niversidade</w:t>
+                            </w:r>
+                            <w:proofErr w:type="spellEnd"/>
+                            <w:r>
+                              <w:t xml:space="preserve"> </w:t>
                             </w:r>
                           </w:p>
                           <w:p>
@@ -162,6 +167,7 @@
                         <w:pStyle w:val="Textoindependiente"/>
                         <w:ind w:firstLine="0"/>
                       </w:pPr>
+                      <w:proofErr w:type="spellStart"/>
                       <w:r>
                         <w:rPr>
                           <w:b/>
@@ -169,7 +175,11 @@
                         <w:t>U</w:t>
                       </w:r>
                       <w:r>
-                        <w:t xml:space="preserve">niversidade </w:t>
+                        <w:t>niversidade</w:t>
+                      </w:r>
+                      <w:proofErr w:type="spellEnd"/>
+                      <w:r>
+                        <w:t xml:space="preserve"> </w:t>
                       </w:r>
                     </w:p>
                     <w:p>
@@ -285,6 +295,7 @@
                             <w:r>
                               <w:t xml:space="preserve">uperior de </w:t>
                             </w:r>
+                            <w:proofErr w:type="spellStart"/>
                             <w:r>
                               <w:rPr>
                                 <w:b/>
@@ -292,7 +303,11 @@
                               <w:t>E</w:t>
                             </w:r>
                             <w:r>
-                              <w:t xml:space="preserve">nxeñaría </w:t>
+                              <w:t>nxeñaría</w:t>
+                            </w:r>
+                            <w:proofErr w:type="spellEnd"/>
+                            <w:r>
+                              <w:t xml:space="preserve"> </w:t>
                             </w:r>
                             <w:r>
                               <w:rPr>
@@ -350,6 +365,7 @@
                       <w:r>
                         <w:t xml:space="preserve">uperior de </w:t>
                       </w:r>
+                      <w:proofErr w:type="spellStart"/>
                       <w:r>
                         <w:rPr>
                           <w:b/>
@@ -357,7 +373,11 @@
                         <w:t>E</w:t>
                       </w:r>
                       <w:r>
-                        <w:t xml:space="preserve">nxeñaría </w:t>
+                        <w:t>nxeñaría</w:t>
+                      </w:r>
+                      <w:proofErr w:type="spellEnd"/>
+                      <w:r>
+                        <w:t xml:space="preserve"> </w:t>
                       </w:r>
                       <w:r>
                         <w:rPr>
@@ -484,7 +504,15 @@
                                     </w:rPr>
                                   </w:pPr>
                                   <w:r>
-                                    <w:t>Memoria do Traballo de Fin de Grao que presenta</w:t>
+                                    <w:t xml:space="preserve">Memoria do </w:t>
+                                  </w:r>
+                                  <w:proofErr w:type="spellStart"/>
+                                  <w:r>
+                                    <w:t>Traballo</w:t>
+                                  </w:r>
+                                  <w:proofErr w:type="spellEnd"/>
+                                  <w:r>
+                                    <w:t xml:space="preserve"> de Fin de Grao que presenta</w:t>
                                   </w:r>
                                 </w:p>
                                 <w:p>
@@ -524,7 +552,23 @@
                                     <w:jc w:val="center"/>
                                   </w:pPr>
                                   <w:r>
-                                    <w:t>para a obtención do Título de Graduado en Enxeñaría Informática</w:t>
+                                    <w:t xml:space="preserve">para </w:t>
+                                  </w:r>
+                                  <w:proofErr w:type="spellStart"/>
+                                  <w:r>
+                                    <w:t>a</w:t>
+                                  </w:r>
+                                  <w:proofErr w:type="spellEnd"/>
+                                  <w:r>
+                                    <w:t xml:space="preserve"> obtención do Título de Graduado en </w:t>
+                                  </w:r>
+                                  <w:proofErr w:type="spellStart"/>
+                                  <w:r>
+                                    <w:t>Enxeñaría</w:t>
+                                  </w:r>
+                                  <w:proofErr w:type="spellEnd"/>
+                                  <w:r>
+                                    <w:t xml:space="preserve"> Informática</w:t>
                                   </w:r>
                                   <w:r>
                                     <w:t>.</w:t>
@@ -644,7 +688,15 @@
                               </w:rPr>
                             </w:pPr>
                             <w:r>
-                              <w:t>Memoria do Traballo de Fin de Grao que presenta</w:t>
+                              <w:t xml:space="preserve">Memoria do </w:t>
+                            </w:r>
+                            <w:proofErr w:type="spellStart"/>
+                            <w:r>
+                              <w:t>Traballo</w:t>
+                            </w:r>
+                            <w:proofErr w:type="spellEnd"/>
+                            <w:r>
+                              <w:t xml:space="preserve"> de Fin de Grao que presenta</w:t>
                             </w:r>
                           </w:p>
                           <w:p>
@@ -684,7 +736,23 @@
                               <w:jc w:val="center"/>
                             </w:pPr>
                             <w:r>
-                              <w:t>para a obtención do Título de Graduado en Enxeñaría Informática</w:t>
+                              <w:t xml:space="preserve">para </w:t>
+                            </w:r>
+                            <w:proofErr w:type="spellStart"/>
+                            <w:r>
+                              <w:t>a</w:t>
+                            </w:r>
+                            <w:proofErr w:type="spellEnd"/>
+                            <w:r>
+                              <w:t xml:space="preserve"> obtención do Título de Graduado en </w:t>
+                            </w:r>
+                            <w:proofErr w:type="spellStart"/>
+                            <w:r>
+                              <w:t>Enxeñaría</w:t>
+                            </w:r>
+                            <w:proofErr w:type="spellEnd"/>
+                            <w:r>
+                              <w:t xml:space="preserve"> Informática</w:t>
                             </w:r>
                             <w:r>
                               <w:t>.</w:t>
@@ -909,8 +977,13 @@
                                 </w:tcPr>
                                 <w:p/>
                                 <w:p>
+                                  <w:proofErr w:type="spellStart"/>
                                   <w:r>
-                                    <w:t>Xuño, 2017</w:t>
+                                    <w:t>Xuño</w:t>
+                                  </w:r>
+                                  <w:proofErr w:type="spellEnd"/>
+                                  <w:r>
+                                    <w:t>, 2017</w:t>
                                   </w:r>
                                 </w:p>
                                 <w:p/>
@@ -918,8 +991,21 @@
                                   <w:pPr>
                                     <w:ind w:left="76" w:firstLine="491"/>
                                   </w:pPr>
+                                  <w:proofErr w:type="spellStart"/>
                                   <w:r>
-                                    <w:t xml:space="preserve">Traballo de Fin de Grao Nº: </w:t>
+                                    <w:t>Traballo</w:t>
+                                  </w:r>
+                                  <w:proofErr w:type="spellEnd"/>
+                                  <w:r>
+                                    <w:t xml:space="preserve"> de Fin de Grao </w:t>
+                                  </w:r>
+                                  <w:proofErr w:type="spellStart"/>
+                                  <w:r>
+                                    <w:t>Nº</w:t>
+                                  </w:r>
+                                  <w:proofErr w:type="spellEnd"/>
+                                  <w:r>
+                                    <w:t xml:space="preserve">: </w:t>
                                   </w:r>
                                   <w:bookmarkStart w:id="1" w:name="Texto4"/>
                                   <w:r>
@@ -946,11 +1032,19 @@
                                       <w:b/>
                                     </w:rPr>
                                   </w:pPr>
+                                  <w:proofErr w:type="spellStart"/>
                                   <w:r>
                                     <w:rPr>
                                       <w:b/>
                                     </w:rPr>
-                                    <w:t xml:space="preserve">Titor/a:  </w:t>
+                                    <w:t>Titor</w:t>
+                                  </w:r>
+                                  <w:proofErr w:type="spellEnd"/>
+                                  <w:r>
+                                    <w:rPr>
+                                      <w:b/>
+                                    </w:rPr>
+                                    <w:t xml:space="preserve">/a:  </w:t>
                                   </w:r>
                                   <w:bookmarkStart w:id="2" w:name="Texto3"/>
                                   <w:r>
@@ -972,7 +1066,15 @@
                                 </w:p>
                                 <w:p>
                                   <w:r>
-                                    <w:t xml:space="preserve">Área de coñecemento:  </w:t>
+                                    <w:t xml:space="preserve">Área de </w:t>
+                                  </w:r>
+                                  <w:proofErr w:type="spellStart"/>
+                                  <w:r>
+                                    <w:t>coñecemento</w:t>
+                                  </w:r>
+                                  <w:proofErr w:type="spellEnd"/>
+                                  <w:r>
+                                    <w:t xml:space="preserve">:  </w:t>
                                   </w:r>
                                   <w:bookmarkStart w:id="3" w:name="__Fieldmark__1929_431421279"/>
                                   <w:bookmarkStart w:id="4" w:name="Listadesplegable7"/>
@@ -1177,8 +1279,13 @@
                           </w:tcPr>
                           <w:p/>
                           <w:p>
+                            <w:proofErr w:type="spellStart"/>
                             <w:r>
-                              <w:t>Xuño, 2017</w:t>
+                              <w:t>Xuño</w:t>
+                            </w:r>
+                            <w:proofErr w:type="spellEnd"/>
+                            <w:r>
+                              <w:t>, 2017</w:t>
                             </w:r>
                           </w:p>
                           <w:p/>
@@ -1186,8 +1293,21 @@
                             <w:pPr>
                               <w:ind w:left="76" w:firstLine="491"/>
                             </w:pPr>
+                            <w:proofErr w:type="spellStart"/>
                             <w:r>
-                              <w:t xml:space="preserve">Traballo de Fin de Grao Nº: </w:t>
+                              <w:t>Traballo</w:t>
+                            </w:r>
+                            <w:proofErr w:type="spellEnd"/>
+                            <w:r>
+                              <w:t xml:space="preserve"> de Fin de Grao </w:t>
+                            </w:r>
+                            <w:proofErr w:type="spellStart"/>
+                            <w:r>
+                              <w:t>Nº</w:t>
+                            </w:r>
+                            <w:proofErr w:type="spellEnd"/>
+                            <w:r>
+                              <w:t xml:space="preserve">: </w:t>
                             </w:r>
                             <w:bookmarkStart w:id="11" w:name="Texto4"/>
                             <w:r>
@@ -1214,11 +1334,19 @@
                                 <w:b/>
                               </w:rPr>
                             </w:pPr>
+                            <w:proofErr w:type="spellStart"/>
                             <w:r>
                               <w:rPr>
                                 <w:b/>
                               </w:rPr>
-                              <w:t xml:space="preserve">Titor/a:  </w:t>
+                              <w:t>Titor</w:t>
+                            </w:r>
+                            <w:proofErr w:type="spellEnd"/>
+                            <w:r>
+                              <w:rPr>
+                                <w:b/>
+                              </w:rPr>
+                              <w:t xml:space="preserve">/a:  </w:t>
                             </w:r>
                             <w:bookmarkStart w:id="12" w:name="Texto3"/>
                             <w:r>
@@ -1240,7 +1368,15 @@
                           </w:p>
                           <w:p>
                             <w:r>
-                              <w:t xml:space="preserve">Área de coñecemento:  </w:t>
+                              <w:t xml:space="preserve">Área de </w:t>
+                            </w:r>
+                            <w:proofErr w:type="spellStart"/>
+                            <w:r>
+                              <w:t>coñecemento</w:t>
+                            </w:r>
+                            <w:proofErr w:type="spellEnd"/>
+                            <w:r>
+                              <w:t xml:space="preserve">:  </w:t>
                             </w:r>
                             <w:bookmarkStart w:id="13" w:name="__Fieldmark__1929_431421279"/>
                             <w:bookmarkStart w:id="14" w:name="Listadesplegable7"/>
@@ -3466,10 +3602,10 @@
         </w:rPr>
       </w:pPr>
       <w:r>
-        <w:t>Dicho esbozo será un conjunto de imágenes ordenadas, donde el diseñador nos expone las diferentes vistas y/o comportamientos que derivan de la interacción con dicha interfaz. Pero pese al orden detallado que pueda darnos el diseñador, la visualización que obtenemos de la interfaz resulta estática y por ello, surge este proyecto</w:t>
-      </w:r>
-      <w:r>
-        <w:t>…</w:t>
+        <w:t>Dicho esbozo será un conjunto de imágenes ordenadas, donde el diseñador nos expone las diferentes vistas y/o comportamientos que derivan de la interacción con dicha interfaz. Pero pese al orden detallado que pueda darnos el diseñador, la visualización que obtenemos de la interfaz resulta estática</w:t>
+      </w:r>
+      <w:r>
+        <w:t xml:space="preserve"> y por ello, surge este proyecto.</w:t>
       </w:r>
     </w:p>
     <w:p/>
@@ -3505,7 +3641,25 @@
     <w:p/>
     <w:p>
       <w:r>
-        <w:t xml:space="preserve">En el marco teórico citado se define que los componentes más básicos de una interfaz pueden definirse mediante dibujo o mediante imágenes, por lo que por motivos de alcance en este proyecto nos basaremos en las imágenes. </w:t>
+        <w:t>En el marco teórico citado se define que los componentes más básicos de una interfaz pueden definirse mediante dibujo</w:t>
+      </w:r>
+      <w:r>
+        <w:t xml:space="preserve"> o mediante imágenes,</w:t>
+      </w:r>
+      <w:r>
+        <w:t xml:space="preserve"> por motivos de alcance</w:t>
+      </w:r>
+      <w:r>
+        <w:t>,</w:t>
+      </w:r>
+      <w:r>
+        <w:t xml:space="preserve"> en es</w:t>
+      </w:r>
+      <w:r>
+        <w:t>te proyecto nos basaremos en la definición mediante</w:t>
+      </w:r>
+      <w:r>
+        <w:t xml:space="preserve"> imágenes. </w:t>
       </w:r>
     </w:p>
     <w:p>
@@ -3519,10 +3673,34 @@
         <w:t xml:space="preserve"> implementar un sistema de interacción con imágenes rasterizadas (BMP, JPG, PNG</w:t>
       </w:r>
       <w:r>
-        <w:t xml:space="preserve">) siendo PNG el formato preferido debido al soporte </w:t>
-      </w:r>
-      <w:r>
-        <w:t xml:space="preserve">de transparencias, donde el usuario sea capaz de definir elementos simples y complejos de la interfaz y la interacción entre ellos de la manera más intuitiva posible. </w:t>
+        <w:t>)</w:t>
+      </w:r>
+      <w:r>
+        <w:t>,</w:t>
+      </w:r>
+      <w:r>
+        <w:t xml:space="preserve"> siendo PNG el formato preferido debido al soporte </w:t>
+      </w:r>
+      <w:r>
+        <w:t xml:space="preserve">de transparencias, donde el usuario sea capaz de definir </w:t>
+      </w:r>
+      <w:r>
+        <w:t>componentes</w:t>
+      </w:r>
+      <w:r>
+        <w:t xml:space="preserve"> si</w:t>
+      </w:r>
+      <w:r>
+        <w:t>mples y complejos de la interfaz</w:t>
+      </w:r>
+      <w:r>
+        <w:t xml:space="preserve"> y la interacción entre ellos</w:t>
+      </w:r>
+      <w:r>
+        <w:t>,</w:t>
+      </w:r>
+      <w:r>
+        <w:t xml:space="preserve"> de la manera más intuitiva posible. </w:t>
       </w:r>
     </w:p>
     <w:p/>
@@ -3537,7 +3715,28 @@
         <w:t>prototipado falso</w:t>
       </w:r>
       <w:r>
-        <w:t>, con sus diferentes vistas y comportamientos. Para obtener finalmente un archivo XML donde estará definida toda la interfaz como la interacción entre sus componentes, organizado de manera jerárquica.</w:t>
+        <w:t xml:space="preserve">, con sus diferentes vistas, </w:t>
+      </w:r>
+      <w:r>
+        <w:t>comportamientos</w:t>
+      </w:r>
+      <w:r>
+        <w:t xml:space="preserve"> y transiciones</w:t>
+      </w:r>
+      <w:r>
+        <w:t>. Para obtener finalmente un archivo XML</w:t>
+      </w:r>
+      <w:r>
+        <w:t>,</w:t>
+      </w:r>
+      <w:r>
+        <w:t xml:space="preserve"> donde e</w:t>
+      </w:r>
+      <w:r>
+        <w:t xml:space="preserve">stará definida la interfaz </w:t>
+      </w:r>
+      <w:r>
+        <w:t>como la interacción entre sus componentes, organizado de manera jerárquica.</w:t>
       </w:r>
     </w:p>
     <w:p>
@@ -3551,26 +3750,52 @@
         <w:t>prototipado falso</w:t>
       </w:r>
       <w:r>
-        <w:t>. Sin embargo, dicho visualizador está fuera del alcance de este proyecto.</w:t>
-      </w:r>
+        <w:t xml:space="preserve">. </w:t>
+      </w:r>
+    </w:p>
+    <w:p>
+      <w:r>
+        <w:t>No obstante</w:t>
+      </w:r>
+      <w:r>
+        <w:t>, dicho visualizador está fuera del alcance de este proyecto.</w:t>
+      </w:r>
+    </w:p>
+    <w:p>
+      <w:pPr>
+        <w:ind w:firstLine="0"/>
+      </w:pPr>
+    </w:p>
+    <w:p>
+      <w:pPr>
+        <w:pStyle w:val="MITITULO1"/>
+      </w:pPr>
+      <w:bookmarkStart w:id="25" w:name="_Toc481775590"/>
+      <w:r>
+        <w:t>8</w:t>
+      </w:r>
+      <w:r>
+        <w:t xml:space="preserve">. </w:t>
+      </w:r>
+      <w:r>
+        <w:t>OBJETIVOS</w:t>
+      </w:r>
+      <w:bookmarkEnd w:id="25"/>
     </w:p>
     <w:p/>
-    <w:p/>
-    <w:p>
-      <w:pPr>
-        <w:pStyle w:val="MITITULO1"/>
-      </w:pPr>
-      <w:bookmarkStart w:id="25" w:name="_Toc481775590"/>
-      <w:r>
-        <w:t>8</w:t>
-      </w:r>
-      <w:r>
-        <w:t xml:space="preserve">. </w:t>
-      </w:r>
-      <w:r>
-        <w:t>OBJETIVOS</w:t>
-      </w:r>
-      <w:bookmarkEnd w:id="25"/>
+    <w:p>
+      <w:r>
+        <w:t xml:space="preserve">El objetivo principal es la creación de una solución que, mediante una interfaz gráfica, permita la definición formal de un </w:t>
+      </w:r>
+      <w:r>
+        <w:rPr>
+          <w:i/>
+        </w:rPr>
+        <w:t>prototipado falso</w:t>
+      </w:r>
+      <w:r>
+        <w:t xml:space="preserve"> dinámico, donde las acciones del usuario sobre los componentes que definen la interfaz, desencadenan cambios en otros componentes o en el mismo componente que recibe la acción.</w:t>
+      </w:r>
     </w:p>
     <w:p/>
     <w:p>
@@ -3622,7 +3847,16 @@
         <w:t xml:space="preserve"> operaciones básicas con imágenes: Mover y Escalar.</w:t>
       </w:r>
     </w:p>
-    <w:p/>
+    <w:p>
+      <w:pPr>
+        <w:suppressAutoHyphens w:val="0"/>
+        <w:ind w:firstLine="0"/>
+        <w:jc w:val="left"/>
+      </w:pPr>
+      <w:r>
+        <w:br w:type="page"/>
+      </w:r>
+    </w:p>
     <w:p>
       <w:pPr>
         <w:pStyle w:val="Prrafodelista"/>
@@ -3635,6 +3869,7 @@
         <w:rPr>
           <w:b/>
         </w:rPr>
+        <w:lastRenderedPageBreak/>
         <w:t xml:space="preserve">OBJ-003: </w:t>
       </w:r>
       <w:r>
@@ -3716,7 +3951,6 @@
         </w:numPr>
       </w:pPr>
       <w:r>
-        <w:lastRenderedPageBreak/>
         <w:t>Si está activo en la escena</w:t>
       </w:r>
     </w:p>
@@ -3739,7 +3973,13 @@
         <w:t xml:space="preserve"> Gestión de</w:t>
       </w:r>
       <w:r>
-        <w:t xml:space="preserve"> componentes complejos, formados por componentes simples u otros componentes complejos, los cuales:</w:t>
+        <w:t xml:space="preserve"> componentes complejos, formados por componentes simples u otros componentes complejos, los cuales</w:t>
+      </w:r>
+      <w:r>
+        <w:t>, a mayores de las características de los componentes simples</w:t>
+      </w:r>
+      <w:r>
+        <w:t>:</w:t>
       </w:r>
     </w:p>
     <w:p>
@@ -4037,9 +4277,128 @@
       <w:r>
         <w:t>PROPUESTA</w:t>
       </w:r>
+      <w:bookmarkEnd w:id="26"/>
+    </w:p>
+    <w:p>
+      <w:pPr>
+        <w:suppressAutoHyphens w:val="0"/>
+        <w:ind w:firstLine="0"/>
+        <w:jc w:val="left"/>
+      </w:pPr>
+    </w:p>
+    <w:p>
+      <w:pPr>
+        <w:suppressAutoHyphens w:val="0"/>
+        <w:ind w:firstLine="0"/>
+        <w:jc w:val="left"/>
+      </w:pPr>
+      <w:r>
+        <w:t xml:space="preserve">Para alcanzar los objetivos de este proyecto, se ha utilizado una </w:t>
+      </w:r>
+      <w:r>
+        <w:t>metodología iterativa</w:t>
+      </w:r>
+      <w:r>
+        <w:t xml:space="preserve"> </w:t>
+      </w:r>
+      <w:r>
+        <w:t>e incremental</w:t>
+      </w:r>
+      <w:r>
+        <w:t xml:space="preserve"> dividiendo el proyecto en </w:t>
+      </w:r>
+      <w:r>
+        <w:t>cinco bloques, siendo cada bloque una iteración</w:t>
+      </w:r>
+      <w:r>
+        <w:t>. E</w:t>
+      </w:r>
+      <w:r>
+        <w:t>sos cinco bloques van precedidos de una investigación a fin de conocer las mejores herramientas para el desarrollo eficiente y escalable de la aplicación</w:t>
+      </w:r>
+      <w:r>
+        <w:t>.</w:t>
+      </w:r>
+    </w:p>
+    <w:p>
+      <w:pPr>
+        <w:suppressAutoHyphens w:val="0"/>
+        <w:ind w:firstLine="0"/>
+        <w:jc w:val="left"/>
+      </w:pPr>
+    </w:p>
+    <w:p>
+      <w:pPr>
+        <w:suppressAutoHyphens w:val="0"/>
+        <w:ind w:firstLine="0"/>
+        <w:jc w:val="left"/>
+      </w:pPr>
+      <w:r>
+        <w:lastRenderedPageBreak/>
+        <w:t>S</w:t>
+      </w:r>
+      <w:r>
+        <w:t>e ha utilizad</w:t>
+      </w:r>
+      <w:r>
+        <w:t xml:space="preserve">o el </w:t>
+      </w:r>
+      <w:proofErr w:type="spellStart"/>
+      <w:r>
+        <w:t>framework</w:t>
+      </w:r>
+      <w:proofErr w:type="spellEnd"/>
+      <w:r>
+        <w:t xml:space="preserve"> </w:t>
+      </w:r>
+      <w:proofErr w:type="spellStart"/>
+      <w:r>
+        <w:t>Qt</w:t>
+      </w:r>
+      <w:proofErr w:type="spellEnd"/>
+      <w:r>
+        <w:t xml:space="preserve"> para que la interfaz gráfica resultase</w:t>
+      </w:r>
+      <w:r>
+        <w:t xml:space="preserve"> multi</w:t>
+      </w:r>
+      <w:r>
+        <w:t>-</w:t>
+      </w:r>
+      <w:r>
+        <w:t>plataforma</w:t>
+      </w:r>
+      <w:r>
+        <w:t>, también la librería i18n para que resultase multi-idioma</w:t>
+      </w:r>
+      <w:r>
+        <w:t>, dado que este proyecto parte de un marco teórico ya desarrollado</w:t>
+      </w:r>
+      <w:r>
+        <w:t>,</w:t>
+      </w:r>
       <w:bookmarkStart w:id="27" w:name="_GoBack"/>
-      <w:bookmarkEnd w:id="26"/>
       <w:bookmarkEnd w:id="27"/>
+      <w:r>
+        <w:t xml:space="preserve"> </w:t>
+      </w:r>
+    </w:p>
+    <w:p>
+      <w:pPr>
+        <w:suppressAutoHyphens w:val="0"/>
+        <w:ind w:firstLine="0"/>
+        <w:jc w:val="left"/>
+        <w:rPr>
+          <w:rFonts w:eastAsiaTheme="majorEastAsia"/>
+          <w:b/>
+          <w:color w:val="404040" w:themeColor="text1" w:themeTint="BF"/>
+          <w:sz w:val="40"/>
+          <w:szCs w:val="40"/>
+        </w:rPr>
+      </w:pPr>
+      <w:r>
+        <w:br w:type="page"/>
+      </w:r>
     </w:p>
     <w:p>
       <w:pPr>
@@ -4047,6 +4406,7 @@
       </w:pPr>
       <w:bookmarkStart w:id="28" w:name="_Toc481775592"/>
       <w:r>
+        <w:lastRenderedPageBreak/>
         <w:t>10</w:t>
       </w:r>
       <w:r>
@@ -4059,6 +4419,445 @@
     </w:p>
     <w:p>
       <w:pPr>
+        <w:pStyle w:val="imagen2"/>
+      </w:pPr>
+      <w:r>
+        <w:t>Falta gantt ¡!!!!!!!!!!!!!!!!!!!!!!!!!!!!!!!!!!!</w:t>
+      </w:r>
+    </w:p>
+    <w:p>
+      <w:pPr>
+        <w:pStyle w:val="imagen2"/>
+      </w:pPr>
+      <w:r>
+        <w:drawing>
+          <wp:inline distT="0" distB="0" distL="0" distR="0">
+            <wp:extent cx="5387340" cy="3840480"/>
+            <wp:effectExtent l="0" t="0" r="3810" b="7620"/>
+            <wp:docPr id="9" name="Imagen 9" descr="C:\Users\camba\AppData\Local\Microsoft\Windows\INetCache\Content.Word\investigacion.png"/>
+            <wp:cNvGraphicFramePr>
+              <a:graphicFrameLocks xmlns:a="http://schemas.openxmlformats.org/drawingml/2006/main" noChangeAspect="1"/>
+            </wp:cNvGraphicFramePr>
+            <a:graphic xmlns:a="http://schemas.openxmlformats.org/drawingml/2006/main">
+              <a:graphicData uri="http://schemas.openxmlformats.org/drawingml/2006/picture">
+                <pic:pic xmlns:pic="http://schemas.openxmlformats.org/drawingml/2006/picture">
+                  <pic:nvPicPr>
+                    <pic:cNvPr id="0" name="Picture 3" descr="C:\Users\camba\AppData\Local\Microsoft\Windows\INetCache\Content.Word\investigacion.png"/>
+                    <pic:cNvPicPr>
+                      <a:picLocks noChangeAspect="1" noChangeArrowheads="1"/>
+                    </pic:cNvPicPr>
+                  </pic:nvPicPr>
+                  <pic:blipFill>
+                    <a:blip r:embed="rId11" cstate="print">
+                      <a:extLst>
+                        <a:ext uri="{28A0092B-C50C-407E-A947-70E740481C1C}">
+                          <a14:useLocalDpi xmlns:a14="http://schemas.microsoft.com/office/drawing/2010/main" val="0"/>
+                        </a:ext>
+                      </a:extLst>
+                    </a:blip>
+                    <a:srcRect/>
+                    <a:stretch>
+                      <a:fillRect/>
+                    </a:stretch>
+                  </pic:blipFill>
+                  <pic:spPr bwMode="auto">
+                    <a:xfrm>
+                      <a:off x="0" y="0"/>
+                      <a:ext cx="5387340" cy="3840480"/>
+                    </a:xfrm>
+                    <a:prstGeom prst="rect">
+                      <a:avLst/>
+                    </a:prstGeom>
+                    <a:noFill/>
+                    <a:ln>
+                      <a:noFill/>
+                    </a:ln>
+                  </pic:spPr>
+                </pic:pic>
+              </a:graphicData>
+            </a:graphic>
+          </wp:inline>
+        </w:drawing>
+      </w:r>
+    </w:p>
+    <w:p>
+      <w:pPr>
+        <w:pStyle w:val="imagen2"/>
+      </w:pPr>
+    </w:p>
+    <w:p>
+      <w:pPr>
+        <w:pStyle w:val="imagen2"/>
+      </w:pPr>
+      <w:r>
+        <w:drawing>
+          <wp:inline distT="0" distB="0" distL="0" distR="0">
+            <wp:extent cx="5387340" cy="4145280"/>
+            <wp:effectExtent l="0" t="0" r="3810" b="7620"/>
+            <wp:docPr id="10" name="Imagen 10" descr="C:\Users\camba\AppData\Local\Microsoft\Windows\INetCache\Content.Word\interfaz.png"/>
+            <wp:cNvGraphicFramePr>
+              <a:graphicFrameLocks xmlns:a="http://schemas.openxmlformats.org/drawingml/2006/main" noChangeAspect="1"/>
+            </wp:cNvGraphicFramePr>
+            <a:graphic xmlns:a="http://schemas.openxmlformats.org/drawingml/2006/main">
+              <a:graphicData uri="http://schemas.openxmlformats.org/drawingml/2006/picture">
+                <pic:pic xmlns:pic="http://schemas.openxmlformats.org/drawingml/2006/picture">
+                  <pic:nvPicPr>
+                    <pic:cNvPr id="0" name="Picture 4" descr="C:\Users\camba\AppData\Local\Microsoft\Windows\INetCache\Content.Word\interfaz.png"/>
+                    <pic:cNvPicPr>
+                      <a:picLocks noChangeAspect="1" noChangeArrowheads="1"/>
+                    </pic:cNvPicPr>
+                  </pic:nvPicPr>
+                  <pic:blipFill>
+                    <a:blip r:embed="rId12" cstate="print">
+                      <a:extLst>
+                        <a:ext uri="{28A0092B-C50C-407E-A947-70E740481C1C}">
+                          <a14:useLocalDpi xmlns:a14="http://schemas.microsoft.com/office/drawing/2010/main" val="0"/>
+                        </a:ext>
+                      </a:extLst>
+                    </a:blip>
+                    <a:srcRect/>
+                    <a:stretch>
+                      <a:fillRect/>
+                    </a:stretch>
+                  </pic:blipFill>
+                  <pic:spPr bwMode="auto">
+                    <a:xfrm>
+                      <a:off x="0" y="0"/>
+                      <a:ext cx="5387340" cy="4145280"/>
+                    </a:xfrm>
+                    <a:prstGeom prst="rect">
+                      <a:avLst/>
+                    </a:prstGeom>
+                    <a:noFill/>
+                    <a:ln>
+                      <a:noFill/>
+                    </a:ln>
+                  </pic:spPr>
+                </pic:pic>
+              </a:graphicData>
+            </a:graphic>
+          </wp:inline>
+        </w:drawing>
+      </w:r>
+    </w:p>
+    <w:p>
+      <w:pPr>
+        <w:pStyle w:val="imagen2"/>
+      </w:pPr>
+    </w:p>
+    <w:p>
+      <w:pPr>
+        <w:pStyle w:val="imagen2"/>
+      </w:pPr>
+      <w:r>
+        <w:lastRenderedPageBreak/>
+        <w:drawing>
+          <wp:inline distT="0" distB="0" distL="0" distR="0">
+            <wp:extent cx="5387340" cy="4091940"/>
+            <wp:effectExtent l="0" t="0" r="3810" b="3810"/>
+            <wp:docPr id="11" name="Imagen 11" descr="C:\Users\camba\AppData\Local\Microsoft\Windows\INetCache\Content.Word\simple.png"/>
+            <wp:cNvGraphicFramePr>
+              <a:graphicFrameLocks xmlns:a="http://schemas.openxmlformats.org/drawingml/2006/main" noChangeAspect="1"/>
+            </wp:cNvGraphicFramePr>
+            <a:graphic xmlns:a="http://schemas.openxmlformats.org/drawingml/2006/main">
+              <a:graphicData uri="http://schemas.openxmlformats.org/drawingml/2006/picture">
+                <pic:pic xmlns:pic="http://schemas.openxmlformats.org/drawingml/2006/picture">
+                  <pic:nvPicPr>
+                    <pic:cNvPr id="0" name="Picture 5" descr="C:\Users\camba\AppData\Local\Microsoft\Windows\INetCache\Content.Word\simple.png"/>
+                    <pic:cNvPicPr>
+                      <a:picLocks noChangeAspect="1" noChangeArrowheads="1"/>
+                    </pic:cNvPicPr>
+                  </pic:nvPicPr>
+                  <pic:blipFill>
+                    <a:blip r:embed="rId13" cstate="print">
+                      <a:extLst>
+                        <a:ext uri="{28A0092B-C50C-407E-A947-70E740481C1C}">
+                          <a14:useLocalDpi xmlns:a14="http://schemas.microsoft.com/office/drawing/2010/main" val="0"/>
+                        </a:ext>
+                      </a:extLst>
+                    </a:blip>
+                    <a:srcRect/>
+                    <a:stretch>
+                      <a:fillRect/>
+                    </a:stretch>
+                  </pic:blipFill>
+                  <pic:spPr bwMode="auto">
+                    <a:xfrm>
+                      <a:off x="0" y="0"/>
+                      <a:ext cx="5387340" cy="4091940"/>
+                    </a:xfrm>
+                    <a:prstGeom prst="rect">
+                      <a:avLst/>
+                    </a:prstGeom>
+                    <a:noFill/>
+                    <a:ln>
+                      <a:noFill/>
+                    </a:ln>
+                  </pic:spPr>
+                </pic:pic>
+              </a:graphicData>
+            </a:graphic>
+          </wp:inline>
+        </w:drawing>
+      </w:r>
+    </w:p>
+    <w:p>
+      <w:pPr>
+        <w:pStyle w:val="imagen2"/>
+      </w:pPr>
+    </w:p>
+    <w:p>
+      <w:pPr>
+        <w:pStyle w:val="imagen2"/>
+      </w:pPr>
+      <w:r>
+        <w:drawing>
+          <wp:inline distT="0" distB="0" distL="0" distR="0">
+            <wp:extent cx="5387340" cy="4777740"/>
+            <wp:effectExtent l="0" t="0" r="3810" b="3810"/>
+            <wp:docPr id="12" name="Imagen 12" descr="C:\Users\camba\AppData\Local\Microsoft\Windows\INetCache\Content.Word\complejo.png"/>
+            <wp:cNvGraphicFramePr>
+              <a:graphicFrameLocks xmlns:a="http://schemas.openxmlformats.org/drawingml/2006/main" noChangeAspect="1"/>
+            </wp:cNvGraphicFramePr>
+            <a:graphic xmlns:a="http://schemas.openxmlformats.org/drawingml/2006/main">
+              <a:graphicData uri="http://schemas.openxmlformats.org/drawingml/2006/picture">
+                <pic:pic xmlns:pic="http://schemas.openxmlformats.org/drawingml/2006/picture">
+                  <pic:nvPicPr>
+                    <pic:cNvPr id="0" name="Picture 6" descr="C:\Users\camba\AppData\Local\Microsoft\Windows\INetCache\Content.Word\complejo.png"/>
+                    <pic:cNvPicPr>
+                      <a:picLocks noChangeAspect="1" noChangeArrowheads="1"/>
+                    </pic:cNvPicPr>
+                  </pic:nvPicPr>
+                  <pic:blipFill>
+                    <a:blip r:embed="rId14" cstate="print">
+                      <a:extLst>
+                        <a:ext uri="{28A0092B-C50C-407E-A947-70E740481C1C}">
+                          <a14:useLocalDpi xmlns:a14="http://schemas.microsoft.com/office/drawing/2010/main" val="0"/>
+                        </a:ext>
+                      </a:extLst>
+                    </a:blip>
+                    <a:srcRect/>
+                    <a:stretch>
+                      <a:fillRect/>
+                    </a:stretch>
+                  </pic:blipFill>
+                  <pic:spPr bwMode="auto">
+                    <a:xfrm>
+                      <a:off x="0" y="0"/>
+                      <a:ext cx="5387340" cy="4777740"/>
+                    </a:xfrm>
+                    <a:prstGeom prst="rect">
+                      <a:avLst/>
+                    </a:prstGeom>
+                    <a:noFill/>
+                    <a:ln>
+                      <a:noFill/>
+                    </a:ln>
+                  </pic:spPr>
+                </pic:pic>
+              </a:graphicData>
+            </a:graphic>
+          </wp:inline>
+        </w:drawing>
+      </w:r>
+    </w:p>
+    <w:p>
+      <w:pPr>
+        <w:pStyle w:val="imagen2"/>
+      </w:pPr>
+    </w:p>
+    <w:p>
+      <w:pPr>
+        <w:pStyle w:val="imagen2"/>
+      </w:pPr>
+      <w:r>
+        <w:lastRenderedPageBreak/>
+        <w:drawing>
+          <wp:inline distT="0" distB="0" distL="0" distR="0">
+            <wp:extent cx="5387340" cy="2705100"/>
+            <wp:effectExtent l="0" t="0" r="3810" b="0"/>
+            <wp:docPr id="13" name="Imagen 13" descr="C:\Users\camba\AppData\Local\Microsoft\Windows\INetCache\Content.Word\persistencia.png"/>
+            <wp:cNvGraphicFramePr>
+              <a:graphicFrameLocks xmlns:a="http://schemas.openxmlformats.org/drawingml/2006/main" noChangeAspect="1"/>
+            </wp:cNvGraphicFramePr>
+            <a:graphic xmlns:a="http://schemas.openxmlformats.org/drawingml/2006/main">
+              <a:graphicData uri="http://schemas.openxmlformats.org/drawingml/2006/picture">
+                <pic:pic xmlns:pic="http://schemas.openxmlformats.org/drawingml/2006/picture">
+                  <pic:nvPicPr>
+                    <pic:cNvPr id="0" name="Picture 7" descr="C:\Users\camba\AppData\Local\Microsoft\Windows\INetCache\Content.Word\persistencia.png"/>
+                    <pic:cNvPicPr>
+                      <a:picLocks noChangeAspect="1" noChangeArrowheads="1"/>
+                    </pic:cNvPicPr>
+                  </pic:nvPicPr>
+                  <pic:blipFill>
+                    <a:blip r:embed="rId15" cstate="print">
+                      <a:extLst>
+                        <a:ext uri="{28A0092B-C50C-407E-A947-70E740481C1C}">
+                          <a14:useLocalDpi xmlns:a14="http://schemas.microsoft.com/office/drawing/2010/main" val="0"/>
+                        </a:ext>
+                      </a:extLst>
+                    </a:blip>
+                    <a:srcRect/>
+                    <a:stretch>
+                      <a:fillRect/>
+                    </a:stretch>
+                  </pic:blipFill>
+                  <pic:spPr bwMode="auto">
+                    <a:xfrm>
+                      <a:off x="0" y="0"/>
+                      <a:ext cx="5387340" cy="2705100"/>
+                    </a:xfrm>
+                    <a:prstGeom prst="rect">
+                      <a:avLst/>
+                    </a:prstGeom>
+                    <a:noFill/>
+                    <a:ln>
+                      <a:noFill/>
+                    </a:ln>
+                  </pic:spPr>
+                </pic:pic>
+              </a:graphicData>
+            </a:graphic>
+          </wp:inline>
+        </w:drawing>
+      </w:r>
+    </w:p>
+    <w:p>
+      <w:pPr>
+        <w:pStyle w:val="imagen2"/>
+      </w:pPr>
+    </w:p>
+    <w:p>
+      <w:pPr>
+        <w:pStyle w:val="imagen2"/>
+      </w:pPr>
+      <w:r>
+        <w:drawing>
+          <wp:inline distT="0" distB="0" distL="0" distR="0">
+            <wp:extent cx="5387340" cy="3787140"/>
+            <wp:effectExtent l="0" t="0" r="3810" b="3810"/>
+            <wp:docPr id="14" name="Imagen 14" descr="C:\Users\camba\AppData\Local\Microsoft\Windows\INetCache\Content.Word\experiencia.png"/>
+            <wp:cNvGraphicFramePr>
+              <a:graphicFrameLocks xmlns:a="http://schemas.openxmlformats.org/drawingml/2006/main" noChangeAspect="1"/>
+            </wp:cNvGraphicFramePr>
+            <a:graphic xmlns:a="http://schemas.openxmlformats.org/drawingml/2006/main">
+              <a:graphicData uri="http://schemas.openxmlformats.org/drawingml/2006/picture">
+                <pic:pic xmlns:pic="http://schemas.openxmlformats.org/drawingml/2006/picture">
+                  <pic:nvPicPr>
+                    <pic:cNvPr id="0" name="Picture 8" descr="C:\Users\camba\AppData\Local\Microsoft\Windows\INetCache\Content.Word\experiencia.png"/>
+                    <pic:cNvPicPr>
+                      <a:picLocks noChangeAspect="1" noChangeArrowheads="1"/>
+                    </pic:cNvPicPr>
+                  </pic:nvPicPr>
+                  <pic:blipFill>
+                    <a:blip r:embed="rId16" cstate="print">
+                      <a:extLst>
+                        <a:ext uri="{28A0092B-C50C-407E-A947-70E740481C1C}">
+                          <a14:useLocalDpi xmlns:a14="http://schemas.microsoft.com/office/drawing/2010/main" val="0"/>
+                        </a:ext>
+                      </a:extLst>
+                    </a:blip>
+                    <a:srcRect/>
+                    <a:stretch>
+                      <a:fillRect/>
+                    </a:stretch>
+                  </pic:blipFill>
+                  <pic:spPr bwMode="auto">
+                    <a:xfrm>
+                      <a:off x="0" y="0"/>
+                      <a:ext cx="5387340" cy="3787140"/>
+                    </a:xfrm>
+                    <a:prstGeom prst="rect">
+                      <a:avLst/>
+                    </a:prstGeom>
+                    <a:noFill/>
+                    <a:ln>
+                      <a:noFill/>
+                    </a:ln>
+                  </pic:spPr>
+                </pic:pic>
+              </a:graphicData>
+            </a:graphic>
+          </wp:inline>
+        </w:drawing>
+      </w:r>
+    </w:p>
+    <w:p>
+      <w:pPr>
+        <w:pStyle w:val="imagen2"/>
+      </w:pPr>
+    </w:p>
+    <w:p>
+      <w:pPr>
+        <w:pStyle w:val="imagen2"/>
+      </w:pPr>
+    </w:p>
+    <w:p>
+      <w:pPr>
+        <w:pStyle w:val="imagen2"/>
+      </w:pPr>
+      <w:r>
+        <w:drawing>
+          <wp:inline distT="0" distB="0" distL="0" distR="0" wp14:anchorId="4464249E" wp14:editId="50DD9671">
+            <wp:extent cx="3784697" cy="998220"/>
+            <wp:effectExtent l="0" t="0" r="6350" b="0"/>
+            <wp:docPr id="15" name="Imagen 15" descr="C:\Users\camba\AppData\Local\Microsoft\Windows\INetCache\Content.Word\totales.png"/>
+            <wp:cNvGraphicFramePr>
+              <a:graphicFrameLocks xmlns:a="http://schemas.openxmlformats.org/drawingml/2006/main" noChangeAspect="1"/>
+            </wp:cNvGraphicFramePr>
+            <a:graphic xmlns:a="http://schemas.openxmlformats.org/drawingml/2006/main">
+              <a:graphicData uri="http://schemas.openxmlformats.org/drawingml/2006/picture">
+                <pic:pic xmlns:pic="http://schemas.openxmlformats.org/drawingml/2006/picture">
+                  <pic:nvPicPr>
+                    <pic:cNvPr id="0" name="Picture 9" descr="C:\Users\camba\AppData\Local\Microsoft\Windows\INetCache\Content.Word\totales.png"/>
+                    <pic:cNvPicPr>
+                      <a:picLocks noChangeAspect="1" noChangeArrowheads="1"/>
+                    </pic:cNvPicPr>
+                  </pic:nvPicPr>
+                  <pic:blipFill>
+                    <a:blip r:embed="rId17" cstate="print">
+                      <a:extLst>
+                        <a:ext uri="{28A0092B-C50C-407E-A947-70E740481C1C}">
+                          <a14:useLocalDpi xmlns:a14="http://schemas.microsoft.com/office/drawing/2010/main" val="0"/>
+                        </a:ext>
+                      </a:extLst>
+                    </a:blip>
+                    <a:srcRect/>
+                    <a:stretch>
+                      <a:fillRect/>
+                    </a:stretch>
+                  </pic:blipFill>
+                  <pic:spPr bwMode="auto">
+                    <a:xfrm>
+                      <a:off x="0" y="0"/>
+                      <a:ext cx="3808443" cy="1004483"/>
+                    </a:xfrm>
+                    <a:prstGeom prst="rect">
+                      <a:avLst/>
+                    </a:prstGeom>
+                    <a:noFill/>
+                    <a:ln>
+                      <a:noFill/>
+                    </a:ln>
+                  </pic:spPr>
+                </pic:pic>
+              </a:graphicData>
+            </a:graphic>
+          </wp:inline>
+        </w:drawing>
+      </w:r>
+      <w:r>
+        <w:br w:type="page"/>
+      </w:r>
+    </w:p>
+    <w:p>
+      <w:pPr>
+        <w:pStyle w:val="imagen2"/>
+      </w:pPr>
+    </w:p>
+    <w:p>
+      <w:pPr>
+        <w:pStyle w:val="imagen2"/>
         <w:rPr>
           <w:rFonts w:eastAsiaTheme="majorEastAsia"/>
           <w:color w:val="404040" w:themeColor="text1" w:themeTint="BF"/>
@@ -4066,9 +4865,6 @@
           <w:szCs w:val="40"/>
         </w:rPr>
       </w:pPr>
-      <w:r>
-        <w:br w:type="page"/>
-      </w:r>
     </w:p>
     <w:p>
       <w:pPr>
@@ -4076,7 +4872,6 @@
       </w:pPr>
       <w:bookmarkStart w:id="29" w:name="_Toc481775593"/>
       <w:r>
-        <w:lastRenderedPageBreak/>
         <w:t>11</w:t>
       </w:r>
       <w:r>
@@ -4188,7 +4983,7 @@
     <w:p/>
     <w:p>
       <w:pPr>
-        <w:pStyle w:val="imagen1"/>
+        <w:pStyle w:val="imagen2"/>
       </w:pPr>
       <w:r>
         <w:drawing>
@@ -4209,7 +5004,7 @@
                     </pic:cNvPicPr>
                   </pic:nvPicPr>
                   <pic:blipFill>
-                    <a:blip r:embed="rId11">
+                    <a:blip r:embed="rId18">
                       <a:extLst>
                         <a:ext uri="{28A0092B-C50C-407E-A947-70E740481C1C}">
                           <a14:useLocalDpi xmlns:a14="http://schemas.microsoft.com/office/drawing/2010/main" val="0"/>
@@ -4446,7 +5241,7 @@
                     </pic:cNvPicPr>
                   </pic:nvPicPr>
                   <pic:blipFill>
-                    <a:blip r:embed="rId12">
+                    <a:blip r:embed="rId19">
                       <a:extLst>
                         <a:ext uri="{28A0092B-C50C-407E-A947-70E740481C1C}">
                           <a14:useLocalDpi xmlns:a14="http://schemas.microsoft.com/office/drawing/2010/main" val="0"/>
@@ -4540,7 +5335,15 @@
     <w:p/>
     <w:p>
       <w:r>
-        <w:t xml:space="preserve">Tratándose de una aplicación con interfaz gráfica, resultaba obvio la necesidad de una librería o framework que cubriera dicha necesidad. Dado que la aplicación ha sido pensada para escritorio y el rendimiento de </w:t>
+        <w:t xml:space="preserve">Tratándose de una aplicación con interfaz gráfica, resultaba obvio la necesidad de una librería o </w:t>
+      </w:r>
+      <w:proofErr w:type="spellStart"/>
+      <w:r>
+        <w:t>framework</w:t>
+      </w:r>
+      <w:proofErr w:type="spellEnd"/>
+      <w:r>
+        <w:t xml:space="preserve"> que cubriera dicha necesidad. Dado que la aplicación ha sido pensada para escritorio y el rendimiento de </w:t>
       </w:r>
       <w:r>
         <w:rPr>
@@ -4549,7 +5352,15 @@
         <w:t>Electron.io</w:t>
       </w:r>
       <w:r>
-        <w:t xml:space="preserve"> es bajo, se descartó el uso de tecnologías web; por lo que los candidatos más populares eran GTK y Qt.</w:t>
+        <w:t xml:space="preserve"> es bajo, se descartó el uso de tecnologías web; por lo que los candidatos más populares eran GTK y </w:t>
+      </w:r>
+      <w:proofErr w:type="spellStart"/>
+      <w:r>
+        <w:t>Qt</w:t>
+      </w:r>
+      <w:proofErr w:type="spellEnd"/>
+      <w:r>
+        <w:t>.</w:t>
       </w:r>
     </w:p>
     <w:p/>
@@ -4557,17 +5368,35 @@
       <w:r>
         <w:t xml:space="preserve">El desarrollo de la aplicación quería llevarse a cabo utilizando Python y aunque ambas tenían </w:t>
       </w:r>
+      <w:proofErr w:type="spellStart"/>
       <w:r>
         <w:rPr>
           <w:i/>
         </w:rPr>
         <w:t>bindings</w:t>
       </w:r>
-      <w:r>
-        <w:t xml:space="preserve"> para el lenguaje, se ha utilizado finalmente Qt </w:t>
-      </w:r>
-      <w:r>
-        <w:t>por resultar (subjetivamente) más intuitivo. A mayores de que Qt provee de más elementos multiplataforma que sólo elementos de GUI como el tratamiento de hilos y sistema de ficheros, cosa que GTK no posee. Y esto hace que de querer actualizar la aplicación con nuevas funcionalidades complejas y multiplataforma, resulte más sencillo.</w:t>
+      <w:proofErr w:type="spellEnd"/>
+      <w:r>
+        <w:t xml:space="preserve"> para el lenguaje, se ha utilizado finalmente </w:t>
+      </w:r>
+      <w:proofErr w:type="spellStart"/>
+      <w:r>
+        <w:t>Qt</w:t>
+      </w:r>
+      <w:proofErr w:type="spellEnd"/>
+      <w:r>
+        <w:t xml:space="preserve"> </w:t>
+      </w:r>
+      <w:r>
+        <w:t xml:space="preserve">por resultar (subjetivamente) más intuitivo. A mayores de que </w:t>
+      </w:r>
+      <w:proofErr w:type="spellStart"/>
+      <w:r>
+        <w:t>Qt</w:t>
+      </w:r>
+      <w:proofErr w:type="spellEnd"/>
+      <w:r>
+        <w:t xml:space="preserve"> provee de más elementos multiplataforma que sólo elementos de GUI como el tratamiento de hilos y sistema de ficheros, cosa que GTK no posee. Y esto hace que de querer actualizar la aplicación con nuevas funcionalidades complejas y multiplataforma, resulte más sencillo.</w:t>
       </w:r>
     </w:p>
     <w:p>
@@ -4583,7 +5412,15 @@
         <w:t>por carencias de</w:t>
       </w:r>
       <w:r>
-        <w:t xml:space="preserve"> PyQt:</w:t>
+        <w:t xml:space="preserve"> </w:t>
+      </w:r>
+      <w:proofErr w:type="spellStart"/>
+      <w:r>
+        <w:t>PyQt</w:t>
+      </w:r>
+      <w:proofErr w:type="spellEnd"/>
+      <w:r>
+        <w:t>:</w:t>
       </w:r>
     </w:p>
     <w:p/>
@@ -4610,7 +5447,7 @@
         </w:rPr>
         <w:t xml:space="preserve"> (</w:t>
       </w:r>
-      <w:hyperlink r:id="rId13" w:history="1">
+      <w:hyperlink r:id="rId20" w:history="1">
         <w:r>
           <w:rPr>
             <w:rStyle w:val="Hipervnculo"/>
@@ -4640,19 +5477,21 @@
           <w:b/>
         </w:rPr>
       </w:pPr>
+      <w:proofErr w:type="spellStart"/>
       <w:r>
         <w:rPr>
           <w:b/>
         </w:rPr>
         <w:t>Lxml</w:t>
       </w:r>
+      <w:proofErr w:type="spellEnd"/>
       <w:r>
         <w:rPr>
           <w:b/>
         </w:rPr>
         <w:t xml:space="preserve"> (</w:t>
       </w:r>
-      <w:hyperlink r:id="rId14" w:history="1">
+      <w:hyperlink r:id="rId21" w:history="1">
         <w:r>
           <w:rPr>
             <w:rStyle w:val="Hipervnculo"/>
@@ -4704,12 +5543,6 @@
     </w:p>
     <w:p/>
     <w:p>
-      <w:r>
-        <w:t>El software debe poder…</w:t>
-      </w:r>
-    </w:p>
-    <w:p/>
-    <w:p>
       <w:pPr>
         <w:pStyle w:val="Prrafodelista"/>
         <w:numPr>
@@ -5027,7 +5860,6 @@
         <w:rPr>
           <w:b/>
         </w:rPr>
-        <w:lastRenderedPageBreak/>
         <w:t>RF-012</w:t>
       </w:r>
       <w:r>
@@ -5082,6 +5914,7 @@
         <w:rPr>
           <w:b/>
         </w:rPr>
+        <w:lastRenderedPageBreak/>
         <w:t>R</w:t>
       </w:r>
       <w:r>
@@ -5309,7 +6142,10 @@
         <w:t xml:space="preserve">. </w:t>
       </w:r>
       <w:r>
-        <w:t>GESTIÓN DE DATOS Y INFORMACIÓN</w:t>
+        <w:t>GESTIÓN DE DATOS E</w:t>
+      </w:r>
+      <w:r>
+        <w:t xml:space="preserve"> INFORMACIÓN</w:t>
       </w:r>
       <w:bookmarkEnd w:id="38"/>
     </w:p>
@@ -5445,16 +6281,13 @@
         <w:t>componente</w:t>
       </w:r>
       <w:r>
-        <w:t xml:space="preserve"> en este proyecto, la relación entre componentes es jerárquica, por lo que en el momento de guardar el </w:t>
+        <w:t xml:space="preserve"> en este proyecto, la relación entre componentes es jerárquica, por lo que en el momento de guardar el prototipado que se esté definiendo en un momento dado, nos valdremos del comp</w:t>
+      </w:r>
+      <w:r>
+        <w:t xml:space="preserve">onente </w:t>
       </w:r>
       <w:r>
         <w:lastRenderedPageBreak/>
-        <w:t>prototipado que se esté definiendo en un momento dado, nos valdremos del comp</w:t>
-      </w:r>
-      <w:r>
-        <w:t xml:space="preserve">onente </w:t>
-      </w:r>
-      <w:r>
         <w:t>de mayor jerarquía para iterarlo y crear la definición del prototipado en un fichero XML con etiquetas propias.</w:t>
       </w:r>
       <w:r>
@@ -5623,7 +6456,13 @@
         <w:t xml:space="preserve">. </w:t>
       </w:r>
       <w:r>
-        <w:t xml:space="preserve">APARTADO </w:t>
+        <w:t>APARTADO</w:t>
+      </w:r>
+      <w:r>
+        <w:t>S</w:t>
+      </w:r>
+      <w:r>
+        <w:t xml:space="preserve"> </w:t>
       </w:r>
       <w:r>
         <w:t>ADICIONALES</w:t>
@@ -5636,7 +6475,7 @@
       </w:pPr>
     </w:p>
     <w:sectPr>
-      <w:footerReference w:type="default" r:id="rId15"/>
+      <w:footerReference w:type="default" r:id="rId22"/>
       <w:pgSz w:w="11906" w:h="16838"/>
       <w:pgMar w:top="833" w:right="1701" w:bottom="1417" w:left="1701" w:header="720" w:footer="0" w:gutter="0"/>
       <w:cols w:space="720"/>
@@ -5715,7 +6554,7 @@
         <w:noProof/>
         <w:color w:val="323E4F" w:themeColor="text2" w:themeShade="BF"/>
       </w:rPr>
-      <w:t>7</w:t>
+      <w:t>17</w:t>
     </w:r>
     <w:r>
       <w:rPr>
@@ -5752,7 +6591,7 @@
         <w:noProof/>
         <w:color w:val="323E4F" w:themeColor="text2" w:themeShade="BF"/>
       </w:rPr>
-      <w:t>13</w:t>
+      <w:t>17</w:t>
     </w:r>
     <w:r>
       <w:rPr>
@@ -6896,8 +7735,9 @@
     <w:basedOn w:val="Normal"/>
     <w:link w:val="imagen1Car"/>
     <w:qFormat/>
-    <w:rsid w:val="00600285"/>
+    <w:rsid w:val="005E7801"/>
     <w:pPr>
+      <w:ind w:firstLine="0"/>
       <w:jc w:val="center"/>
     </w:pPr>
     <w:rPr>
@@ -6909,7 +7749,7 @@
     <w:name w:val="imagen1 Car"/>
     <w:basedOn w:val="Fuentedeprrafopredeter"/>
     <w:link w:val="imagen1"/>
-    <w:rsid w:val="00600285"/>
+    <w:rsid w:val="005E7801"/>
     <w:rPr>
       <w:noProof/>
       <w:sz w:val="24"/>
@@ -7071,597 +7911,25 @@
       <w:lang w:eastAsia="zh-CN"/>
     </w:rPr>
   </w:style>
-</w:styles>
-</file>
-
-<file path=word/glossary/document.xml><?xml version="1.0" encoding="utf-8"?>
-<w:glossaryDocument xmlns:wpc="http://schemas.microsoft.com/office/word/2010/wordprocessingCanvas" xmlns:cx="http://schemas.microsoft.com/office/drawing/2014/chartex" xmlns:cx1="http://schemas.microsoft.com/office/drawing/2015/9/8/chartex" xmlns:cx2="http://schemas.microsoft.com/office/drawing/2015/10/21/chartex" xmlns:cx3="http://schemas.microsoft.com/office/drawing/2016/5/9/chartex" xmlns:cx4="http://schemas.microsoft.com/office/drawing/2016/5/10/chartex" xmlns:cx5="http://schemas.microsoft.com/office/drawing/2016/5/11/chartex" xmlns:cx6="http://schemas.microsoft.com/office/drawing/2016/5/12/chartex" xmlns:cx7="http://schemas.microsoft.com/office/drawing/2016/5/13/chartex" xmlns:cx8="http://schemas.microsoft.com/office/drawing/2016/5/14/chartex" xmlns:mc="http://schemas.openxmlformats.org/markup-compatibility/2006" xmlns:o="urn:schemas-microsoft-com:office:office" xmlns:r="http://schemas.openxmlformats.org/officeDocument/2006/relationships" xmlns:m="http://schemas.openxmlformats.org/officeDocument/2006/math" xmlns:v="urn:schemas-microsoft-com:vml" xmlns:wp14="http://schemas.microsoft.com/office/word/2010/wordprocessingDrawing" xmlns:wp="http://schemas.openxmlformats.org/drawingml/2006/wordprocessingDrawing" xmlns:w10="urn:schemas-microsoft-com:office:word" xmlns:w="http://schemas.openxmlformats.org/wordprocessingml/2006/main" xmlns:w14="http://schemas.microsoft.com/office/word/2010/wordml" xmlns:w15="http://schemas.microsoft.com/office/word/2012/wordml" xmlns:w16se="http://schemas.microsoft.com/office/word/2015/wordml/symex" xmlns:wpg="http://schemas.microsoft.com/office/word/2010/wordprocessingGroup" xmlns:wpi="http://schemas.microsoft.com/office/word/2010/wordprocessingInk" xmlns:wne="http://schemas.microsoft.com/office/word/2006/wordml" xmlns:wps="http://schemas.microsoft.com/office/word/2010/wordprocessingShape" mc:Ignorable="w14 w15 w16se wp14"/>
-</file>
-
-<file path=word/glossary/fontTable.xml><?xml version="1.0" encoding="utf-8"?>
-<w:fonts xmlns:mc="http://schemas.openxmlformats.org/markup-compatibility/2006" xmlns:r="http://schemas.openxmlformats.org/officeDocument/2006/relationships" xmlns:w="http://schemas.openxmlformats.org/wordprocessingml/2006/main" xmlns:w14="http://schemas.microsoft.com/office/word/2010/wordml" xmlns:w15="http://schemas.microsoft.com/office/word/2012/wordml" xmlns:w16se="http://schemas.microsoft.com/office/word/2015/wordml/symex" mc:Ignorable="w14 w15 w16se">
-  <w:font w:name="Times New Roman">
-    <w:panose1 w:val="02020603050405020304"/>
-    <w:charset w:val="00"/>
-    <w:family w:val="roman"/>
-    <w:pitch w:val="variable"/>
-    <w:sig w:usb0="E0002EFF" w:usb1="C000785B" w:usb2="00000009" w:usb3="00000000" w:csb0="000001FF" w:csb1="00000000"/>
-  </w:font>
-  <w:font w:name="Courier New">
-    <w:panose1 w:val="02070309020205020404"/>
-    <w:charset w:val="00"/>
-    <w:family w:val="modern"/>
-    <w:pitch w:val="fixed"/>
-    <w:sig w:usb0="E0002EFF" w:usb1="C0007843" w:usb2="00000009" w:usb3="00000000" w:csb0="000001FF" w:csb1="00000000"/>
-  </w:font>
-  <w:font w:name="Wingdings">
-    <w:panose1 w:val="05000000000000000000"/>
-    <w:charset w:val="02"/>
-    <w:family w:val="auto"/>
-    <w:pitch w:val="variable"/>
-    <w:sig w:usb0="00000000" w:usb1="10000000" w:usb2="00000000" w:usb3="00000000" w:csb0="80000000" w:csb1="00000000"/>
-  </w:font>
-  <w:font w:name="Symbol">
-    <w:panose1 w:val="05050102010706020507"/>
-    <w:charset w:val="02"/>
-    <w:family w:val="roman"/>
-    <w:pitch w:val="variable"/>
-    <w:sig w:usb0="00000000" w:usb1="10000000" w:usb2="00000000" w:usb3="00000000" w:csb0="80000000" w:csb1="00000000"/>
-  </w:font>
-  <w:font w:name="Calibri Light">
-    <w:panose1 w:val="020F0302020204030204"/>
-    <w:charset w:val="00"/>
-    <w:family w:val="swiss"/>
-    <w:pitch w:val="variable"/>
-    <w:sig w:usb0="E0002AFF" w:usb1="C000247B" w:usb2="00000009" w:usb3="00000000" w:csb0="000001FF" w:csb1="00000000"/>
-  </w:font>
-  <w:font w:name="Liberation Sans">
-    <w:altName w:val="Yu Gothic"/>
-    <w:charset w:val="80"/>
-    <w:family w:val="swiss"/>
-    <w:pitch w:val="variable"/>
-  </w:font>
-  <w:font w:name="AR PL UMing HK">
-    <w:charset w:val="80"/>
-    <w:family w:val="auto"/>
-    <w:pitch w:val="variable"/>
-  </w:font>
-  <w:font w:name="Lohit Hindi">
-    <w:charset w:val="80"/>
-    <w:family w:val="auto"/>
-    <w:pitch w:val="variable"/>
-  </w:font>
-  <w:font w:name="Tahoma">
-    <w:panose1 w:val="020B0604030504040204"/>
-    <w:charset w:val="00"/>
-    <w:family w:val="swiss"/>
-    <w:pitch w:val="variable"/>
-    <w:sig w:usb0="E1002EFF" w:usb1="C000605B" w:usb2="00000029" w:usb3="00000000" w:csb0="000101FF" w:csb1="00000000"/>
-  </w:font>
-  <w:font w:name="Arial">
-    <w:panose1 w:val="020B0604020202020204"/>
-    <w:charset w:val="00"/>
-    <w:family w:val="swiss"/>
-    <w:pitch w:val="variable"/>
-    <w:sig w:usb0="E0002EFF" w:usb1="C0007843" w:usb2="00000009" w:usb3="00000000" w:csb0="000001FF" w:csb1="00000000"/>
-  </w:font>
-  <w:font w:name="MS Mincho">
-    <w:altName w:val="Yu Gothic"/>
-    <w:panose1 w:val="02020609040205080304"/>
-    <w:charset w:val="80"/>
-    <w:family w:val="roman"/>
-    <w:pitch w:val="fixed"/>
-    <w:sig w:usb0="00000001" w:usb1="08070000" w:usb2="00000010" w:usb3="00000000" w:csb0="00020000" w:csb1="00000000"/>
-  </w:font>
-  <w:font w:name="Segoe UI">
-    <w:panose1 w:val="020B0502040204020203"/>
-    <w:charset w:val="00"/>
-    <w:family w:val="swiss"/>
-    <w:pitch w:val="variable"/>
-    <w:sig w:usb0="E4002EFF" w:usb1="C000E47F" w:usb2="00000009" w:usb3="00000000" w:csb0="000001FF" w:csb1="00000000"/>
-  </w:font>
-  <w:font w:name="Calibri">
-    <w:panose1 w:val="020F0502020204030204"/>
-    <w:charset w:val="00"/>
-    <w:family w:val="swiss"/>
-    <w:pitch w:val="variable"/>
-    <w:sig w:usb0="E0002AFF" w:usb1="C000247B" w:usb2="00000009" w:usb3="00000000" w:csb0="000001FF" w:csb1="00000000"/>
-  </w:font>
-</w:fonts>
-</file>
-
-<file path=word/glossary/settings.xml><?xml version="1.0" encoding="utf-8"?>
-<w:settings xmlns:mc="http://schemas.openxmlformats.org/markup-compatibility/2006" xmlns:o="urn:schemas-microsoft-com:office:office" xmlns:r="http://schemas.openxmlformats.org/officeDocument/2006/relationships" xmlns:m="http://schemas.openxmlformats.org/officeDocument/2006/math" xmlns:v="urn:schemas-microsoft-com:vml" xmlns:w10="urn:schemas-microsoft-com:office:word" xmlns:w="http://schemas.openxmlformats.org/wordprocessingml/2006/main" xmlns:w14="http://schemas.microsoft.com/office/word/2010/wordml" xmlns:w15="http://schemas.microsoft.com/office/word/2012/wordml" xmlns:w16se="http://schemas.microsoft.com/office/word/2015/wordml/symex" xmlns:sl="http://schemas.openxmlformats.org/schemaLibrary/2006/main" mc:Ignorable="w14 w15 w16se">
-  <w:view w:val="normal"/>
-  <w:defaultTabStop w:val="708"/>
-  <w:hyphenationZone w:val="425"/>
-  <w:characterSpacingControl w:val="doNotCompress"/>
-  <w:compat>
-    <w:useFELayout/>
-    <w:compatSetting w:name="compatibilityMode" w:uri="http://schemas.microsoft.com/office/word" w:val="15"/>
-    <w:compatSetting w:name="overrideTableStyleFontSizeAndJustification" w:uri="http://schemas.microsoft.com/office/word" w:val="1"/>
-    <w:compatSetting w:name="enableOpenTypeFeatures" w:uri="http://schemas.microsoft.com/office/word" w:val="1"/>
-    <w:compatSetting w:name="doNotFlipMirrorIndents" w:uri="http://schemas.microsoft.com/office/word" w:val="1"/>
-    <w:compatSetting w:name="differentiateMultirowTableHeaders" w:uri="http://schemas.microsoft.com/office/word" w:val="1"/>
-  </w:compat>
-  <w:rsids>
-    <w:rsidRoot w:val="0000006B"/>
-    <w:rsid w:val="0000006B"/>
-    <w:rsid w:val="006B2FD4"/>
-  </w:rsids>
-  <m:mathPr>
-    <m:mathFont m:val="Cambria Math"/>
-    <m:brkBin m:val="before"/>
-    <m:brkBinSub m:val="--"/>
-    <m:smallFrac m:val="0"/>
-    <m:dispDef/>
-    <m:lMargin m:val="0"/>
-    <m:rMargin m:val="0"/>
-    <m:defJc m:val="centerGroup"/>
-    <m:wrapIndent m:val="1440"/>
-    <m:intLim m:val="subSup"/>
-    <m:naryLim m:val="undOvr"/>
-  </m:mathPr>
-  <w:themeFontLang w:val="es-ES"/>
-  <w:clrSchemeMapping w:bg1="light1" w:t1="dark1" w:bg2="light2" w:t2="dark2" w:accent1="accent1" w:accent2="accent2" w:accent3="accent3" w:accent4="accent4" w:accent5="accent5" w:accent6="accent6" w:hyperlink="hyperlink" w:followedHyperlink="followedHyperlink"/>
-  <w:decimalSymbol w:val=","/>
-  <w:listSeparator w:val=";"/>
-  <w15:chartTrackingRefBased/>
-</w:settings>
-</file>
-
-<file path=word/glossary/styles.xml><?xml version="1.0" encoding="utf-8"?>
-<w:styles xmlns:mc="http://schemas.openxmlformats.org/markup-compatibility/2006" xmlns:r="http://schemas.openxmlformats.org/officeDocument/2006/relationships" xmlns:w="http://schemas.openxmlformats.org/wordprocessingml/2006/main" xmlns:w14="http://schemas.microsoft.com/office/word/2010/wordml" xmlns:w15="http://schemas.microsoft.com/office/word/2012/wordml" xmlns:w16se="http://schemas.microsoft.com/office/word/2015/wordml/symex" mc:Ignorable="w14 w15 w16se">
-  <w:docDefaults>
-    <w:rPrDefault>
-      <w:rPr>
-        <w:rFonts w:asciiTheme="minorHAnsi" w:eastAsiaTheme="minorEastAsia" w:hAnsiTheme="minorHAnsi" w:cstheme="minorBidi"/>
-        <w:sz w:val="22"/>
-        <w:szCs w:val="22"/>
-        <w:lang w:val="es-ES" w:eastAsia="es-ES" w:bidi="ar-SA"/>
-      </w:rPr>
-    </w:rPrDefault>
-    <w:pPrDefault>
-      <w:pPr>
-        <w:spacing w:after="160" w:line="259" w:lineRule="auto"/>
-      </w:pPr>
-    </w:pPrDefault>
-  </w:docDefaults>
-  <w:latentStyles w:defLockedState="0" w:defUIPriority="99" w:defSemiHidden="0" w:defUnhideWhenUsed="0" w:defQFormat="0" w:count="374">
-    <w:lsdException w:name="Normal" w:uiPriority="0" w:qFormat="1"/>
-    <w:lsdException w:name="heading 1" w:uiPriority="9" w:qFormat="1"/>
-    <w:lsdException w:name="heading 2" w:semiHidden="1" w:uiPriority="9" w:unhideWhenUsed="1" w:qFormat="1"/>
-    <w:lsdException w:name="heading 3" w:semiHidden="1" w:uiPriority="9" w:unhideWhenUsed="1" w:qFormat="1"/>
-    <w:lsdException w:name="heading 4" w:semiHidden="1" w:uiPriority="9" w:unhideWhenUsed="1" w:qFormat="1"/>
-    <w:lsdException w:name="heading 5" w:semiHidden="1" w:uiPriority="9" w:unhideWhenUsed="1" w:qFormat="1"/>
-    <w:lsdException w:name="heading 6" w:semiHidden="1" w:uiPriority="9" w:unhideWhenUsed="1" w:qFormat="1"/>
-    <w:lsdException w:name="heading 7" w:semiHidden="1" w:uiPriority="9" w:unhideWhenUsed="1" w:qFormat="1"/>
-    <w:lsdException w:name="heading 8" w:semiHidden="1" w:uiPriority="9" w:unhideWhenUsed="1" w:qFormat="1"/>
-    <w:lsdException w:name="heading 9" w:semiHidden="1" w:uiPriority="9" w:unhideWhenUsed="1" w:qFormat="1"/>
-    <w:lsdException w:name="index 1" w:semiHidden="1" w:unhideWhenUsed="1"/>
-    <w:lsdException w:name="index 2" w:semiHidden="1" w:unhideWhenUsed="1"/>
-    <w:lsdException w:name="index 3" w:semiHidden="1" w:unhideWhenUsed="1"/>
-    <w:lsdException w:name="index 4" w:semiHidden="1" w:unhideWhenUsed="1"/>
-    <w:lsdException w:name="index 5" w:semiHidden="1" w:unhideWhenUsed="1"/>
-    <w:lsdException w:name="index 6" w:semiHidden="1" w:unhideWhenUsed="1"/>
-    <w:lsdException w:name="index 7" w:semiHidden="1" w:unhideWhenUsed="1"/>
-    <w:lsdException w:name="index 8" w:semiHidden="1" w:unhideWhenUsed="1"/>
-    <w:lsdException w:name="index 9" w:semiHidden="1" w:unhideWhenUsed="1"/>
-    <w:lsdException w:name="toc 1" w:semiHidden="1" w:uiPriority="39" w:unhideWhenUsed="1"/>
-    <w:lsdException w:name="toc 2" w:semiHidden="1" w:uiPriority="39" w:unhideWhenUsed="1"/>
-    <w:lsdException w:name="toc 3" w:semiHidden="1" w:uiPriority="39" w:unhideWhenUsed="1"/>
-    <w:lsdException w:name="toc 4" w:semiHidden="1" w:uiPriority="39" w:unhideWhenUsed="1"/>
-    <w:lsdException w:name="toc 5" w:semiHidden="1" w:uiPriority="39" w:unhideWhenUsed="1"/>
-    <w:lsdException w:name="toc 6" w:semiHidden="1" w:uiPriority="39" w:unhideWhenUsed="1"/>
-    <w:lsdException w:name="toc 7" w:semiHidden="1" w:uiPriority="39" w:unhideWhenUsed="1"/>
-    <w:lsdException w:name="toc 8" w:semiHidden="1" w:uiPriority="39" w:unhideWhenUsed="1"/>
-    <w:lsdException w:name="toc 9" w:semiHidden="1" w:uiPriority="39" w:unhideWhenUsed="1"/>
-    <w:lsdException w:name="Normal Indent" w:semiHidden="1" w:unhideWhenUsed="1"/>
-    <w:lsdException w:name="footnote text" w:semiHidden="1" w:unhideWhenUsed="1"/>
-    <w:lsdException w:name="annotation text" w:semiHidden="1" w:unhideWhenUsed="1"/>
-    <w:lsdException w:name="header" w:semiHidden="1" w:unhideWhenUsed="1"/>
-    <w:lsdException w:name="footer" w:semiHidden="1" w:unhideWhenUsed="1"/>
-    <w:lsdException w:name="index heading" w:semiHidden="1" w:unhideWhenUsed="1"/>
-    <w:lsdException w:name="caption" w:semiHidden="1" w:uiPriority="35" w:unhideWhenUsed="1" w:qFormat="1"/>
-    <w:lsdException w:name="table of figures" w:semiHidden="1" w:unhideWhenUsed="1"/>
-    <w:lsdException w:name="envelope address" w:semiHidden="1" w:unhideWhenUsed="1"/>
-    <w:lsdException w:name="envelope return" w:semiHidden="1" w:unhideWhenUsed="1"/>
-    <w:lsdException w:name="footnote reference" w:semiHidden="1" w:unhideWhenUsed="1"/>
-    <w:lsdException w:name="annotation reference" w:semiHidden="1" w:unhideWhenUsed="1"/>
-    <w:lsdException w:name="line number" w:semiHidden="1" w:unhideWhenUsed="1"/>
-    <w:lsdException w:name="page number" w:semiHidden="1" w:unhideWhenUsed="1"/>
-    <w:lsdException w:name="endnote reference" w:semiHidden="1" w:unhideWhenUsed="1"/>
-    <w:lsdException w:name="endnote text" w:semiHidden="1" w:unhideWhenUsed="1"/>
-    <w:lsdException w:name="table of authorities" w:semiHidden="1" w:unhideWhenUsed="1"/>
-    <w:lsdException w:name="macro" w:semiHidden="1" w:unhideWhenUsed="1"/>
-    <w:lsdException w:name="toa heading" w:semiHidden="1" w:unhideWhenUsed="1"/>
-    <w:lsdException w:name="List" w:semiHidden="1" w:unhideWhenUsed="1"/>
-    <w:lsdException w:name="List Bullet" w:semiHidden="1" w:unhideWhenUsed="1"/>
-    <w:lsdException w:name="List Number" w:semiHidden="1" w:unhideWhenUsed="1"/>
-    <w:lsdException w:name="List 2" w:semiHidden="1" w:unhideWhenUsed="1"/>
-    <w:lsdException w:name="List 3" w:semiHidden="1" w:unhideWhenUsed="1"/>
-    <w:lsdException w:name="List 4" w:semiHidden="1" w:unhideWhenUsed="1"/>
-    <w:lsdException w:name="List 5" w:semiHidden="1" w:unhideWhenUsed="1"/>
-    <w:lsdException w:name="List Bullet 2" w:semiHidden="1" w:unhideWhenUsed="1"/>
-    <w:lsdException w:name="List Bullet 3" w:semiHidden="1" w:unhideWhenUsed="1"/>
-    <w:lsdException w:name="List Bullet 4" w:semiHidden="1" w:unhideWhenUsed="1"/>
-    <w:lsdException w:name="List Bullet 5" w:semiHidden="1" w:unhideWhenUsed="1"/>
-    <w:lsdException w:name="List Number 2" w:semiHidden="1" w:unhideWhenUsed="1"/>
-    <w:lsdException w:name="List Number 3" w:semiHidden="1" w:unhideWhenUsed="1"/>
-    <w:lsdException w:name="List Number 4" w:semiHidden="1" w:unhideWhenUsed="1"/>
-    <w:lsdException w:name="List Number 5" w:semiHidden="1" w:unhideWhenUsed="1"/>
-    <w:lsdException w:name="Title" w:uiPriority="10" w:qFormat="1"/>
-    <w:lsdException w:name="Closing" w:semiHidden="1" w:unhideWhenUsed="1"/>
-    <w:lsdException w:name="Signature" w:semiHidden="1" w:unhideWhenUsed="1"/>
-    <w:lsdException w:name="Default Paragraph Font" w:semiHidden="1" w:uiPriority="1" w:unhideWhenUsed="1"/>
-    <w:lsdException w:name="Body Text" w:semiHidden="1" w:unhideWhenUsed="1"/>
-    <w:lsdException w:name="Body Text Indent" w:semiHidden="1" w:unhideWhenUsed="1"/>
-    <w:lsdException w:name="List Continue" w:semiHidden="1" w:unhideWhenUsed="1"/>
-    <w:lsdException w:name="List Continue 2" w:semiHidden="1" w:unhideWhenUsed="1"/>
-    <w:lsdException w:name="List Continue 3" w:semiHidden="1" w:unhideWhenUsed="1"/>
-    <w:lsdException w:name="List Continue 4" w:semiHidden="1" w:unhideWhenUsed="1"/>
-    <w:lsdException w:name="List Continue 5" w:semiHidden="1" w:unhideWhenUsed="1"/>
-    <w:lsdException w:name="Message Header" w:semiHidden="1" w:unhideWhenUsed="1"/>
-    <w:lsdException w:name="Subtitle" w:uiPriority="11" w:qFormat="1"/>
-    <w:lsdException w:name="Salutation" w:semiHidden="1" w:unhideWhenUsed="1"/>
-    <w:lsdException w:name="Date" w:semiHidden="1" w:unhideWhenUsed="1"/>
-    <w:lsdException w:name="Body Text First Indent" w:semiHidden="1" w:unhideWhenUsed="1"/>
-    <w:lsdException w:name="Body Text First Indent 2" w:semiHidden="1" w:unhideWhenUsed="1"/>
-    <w:lsdException w:name="Note Heading" w:semiHidden="1" w:unhideWhenUsed="1"/>
-    <w:lsdException w:name="Body Text 2" w:semiHidden="1" w:unhideWhenUsed="1"/>
-    <w:lsdException w:name="Body Text 3" w:semiHidden="1" w:unhideWhenUsed="1"/>
-    <w:lsdException w:name="Body Text Indent 2" w:semiHidden="1" w:unhideWhenUsed="1"/>
-    <w:lsdException w:name="Body Text Indent 3" w:semiHidden="1" w:unhideWhenUsed="1"/>
-    <w:lsdException w:name="Block Text" w:semiHidden="1" w:unhideWhenUsed="1"/>
-    <w:lsdException w:name="Hyperlink" w:semiHidden="1" w:unhideWhenUsed="1"/>
-    <w:lsdException w:name="FollowedHyperlink" w:semiHidden="1" w:unhideWhenUsed="1"/>
-    <w:lsdException w:name="Strong" w:uiPriority="22" w:qFormat="1"/>
-    <w:lsdException w:name="Emphasis" w:uiPriority="20" w:qFormat="1"/>
-    <w:lsdException w:name="Document Map" w:semiHidden="1" w:unhideWhenUsed="1"/>
-    <w:lsdException w:name="Plain Text" w:semiHidden="1" w:unhideWhenUsed="1"/>
-    <w:lsdException w:name="E-mail Signature" w:semiHidden="1" w:unhideWhenUsed="1"/>
-    <w:lsdException w:name="HTML Top of Form" w:semiHidden="1" w:unhideWhenUsed="1"/>
-    <w:lsdException w:name="HTML Bottom of Form" w:semiHidden="1" w:unhideWhenUsed="1"/>
-    <w:lsdException w:name="Normal (Web)" w:semiHidden="1" w:unhideWhenUsed="1"/>
-    <w:lsdException w:name="HTML Acronym" w:semiHidden="1" w:unhideWhenUsed="1"/>
-    <w:lsdException w:name="HTML Address" w:semiHidden="1" w:unhideWhenUsed="1"/>
-    <w:lsdException w:name="HTML Cite" w:semiHidden="1" w:unhideWhenUsed="1"/>
-    <w:lsdException w:name="HTML Code" w:semiHidden="1" w:unhideWhenUsed="1"/>
-    <w:lsdException w:name="HTML Definition" w:semiHidden="1" w:unhideWhenUsed="1"/>
-    <w:lsdException w:name="HTML Keyboard" w:semiHidden="1" w:unhideWhenUsed="1"/>
-    <w:lsdException w:name="HTML Preformatted" w:semiHidden="1" w:unhideWhenUsed="1"/>
-    <w:lsdException w:name="HTML Sample" w:semiHidden="1" w:unhideWhenUsed="1"/>
-    <w:lsdException w:name="HTML Typewriter" w:semiHidden="1" w:unhideWhenUsed="1"/>
-    <w:lsdException w:name="HTML Variable" w:semiHidden="1" w:unhideWhenUsed="1"/>
-    <w:lsdException w:name="Normal Table" w:semiHidden="1" w:unhideWhenUsed="1"/>
-    <w:lsdException w:name="annotation subject" w:semiHidden="1" w:unhideWhenUsed="1"/>
-    <w:lsdException w:name="No List" w:semiHidden="1" w:unhideWhenUsed="1"/>
-    <w:lsdException w:name="Outline List 1" w:semiHidden="1" w:unhideWhenUsed="1"/>
-    <w:lsdException w:name="Outline List 2" w:semiHidden="1" w:unhideWhenUsed="1"/>
-    <w:lsdException w:name="Outline List 3" w:semiHidden="1" w:unhideWhenUsed="1"/>
-    <w:lsdException w:name="Table Simple 1" w:semiHidden="1" w:unhideWhenUsed="1"/>
-    <w:lsdException w:name="Table Simple 2" w:semiHidden="1" w:unhideWhenUsed="1"/>
-    <w:lsdException w:name="Table Simple 3" w:semiHidden="1" w:unhideWhenUsed="1"/>
-    <w:lsdException w:name="Table Classic 1" w:semiHidden="1" w:unhideWhenUsed="1"/>
-    <w:lsdException w:name="Table Classic 2" w:semiHidden="1" w:unhideWhenUsed="1"/>
-    <w:lsdException w:name="Table Classic 3" w:semiHidden="1" w:unhideWhenUsed="1"/>
-    <w:lsdException w:name="Table Classic 4" w:semiHidden="1" w:unhideWhenUsed="1"/>
-    <w:lsdException w:name="Table Colorful 1" w:semiHidden="1" w:unhideWhenUsed="1"/>
-    <w:lsdException w:name="Table Colorful 2" w:semiHidden="1" w:unhideWhenUsed="1"/>
-    <w:lsdException w:name="Table Colorful 3" w:semiHidden="1" w:unhideWhenUsed="1"/>
-    <w:lsdException w:name="Table Columns 1" w:semiHidden="1" w:unhideWhenUsed="1"/>
-    <w:lsdException w:name="Table Columns 2" w:semiHidden="1" w:unhideWhenUsed="1"/>
-    <w:lsdException w:name="Table Columns 3" w:semiHidden="1" w:unhideWhenUsed="1"/>
-    <w:lsdException w:name="Table Columns 4" w:semiHidden="1" w:unhideWhenUsed="1"/>
-    <w:lsdException w:name="Table Columns 5" w:semiHidden="1" w:unhideWhenUsed="1"/>
-    <w:lsdException w:name="Table Grid 1" w:semiHidden="1" w:unhideWhenUsed="1"/>
-    <w:lsdException w:name="Table Grid 2" w:semiHidden="1" w:unhideWhenUsed="1"/>
-    <w:lsdException w:name="Table Grid 3" w:semiHidden="1" w:unhideWhenUsed="1"/>
-    <w:lsdException w:name="Table Grid 4" w:semiHidden="1" w:unhideWhenUsed="1"/>
-    <w:lsdException w:name="Table Grid 5" w:semiHidden="1" w:unhideWhenUsed="1"/>
-    <w:lsdException w:name="Table Grid 6" w:semiHidden="1" w:unhideWhenUsed="1"/>
-    <w:lsdException w:name="Table Grid 7" w:semiHidden="1" w:unhideWhenUsed="1"/>
-    <w:lsdException w:name="Table Grid 8" w:semiHidden="1" w:unhideWhenUsed="1"/>
-    <w:lsdException w:name="Table List 1" w:semiHidden="1" w:unhideWhenUsed="1"/>
-    <w:lsdException w:name="Table List 2" w:semiHidden="1" w:unhideWhenUsed="1"/>
-    <w:lsdException w:name="Table List 3" w:semiHidden="1" w:unhideWhenUsed="1"/>
-    <w:lsdException w:name="Table List 4" w:semiHidden="1" w:unhideWhenUsed="1"/>
-    <w:lsdException w:name="Table List 5" w:semiHidden="1" w:unhideWhenUsed="1"/>
-    <w:lsdException w:name="Table List 6" w:semiHidden="1" w:unhideWhenUsed="1"/>
-    <w:lsdException w:name="Table List 7" w:semiHidden="1" w:unhideWhenUsed="1"/>
-    <w:lsdException w:name="Table List 8" w:semiHidden="1" w:unhideWhenUsed="1"/>
-    <w:lsdException w:name="Table 3D effects 1" w:semiHidden="1" w:unhideWhenUsed="1"/>
-    <w:lsdException w:name="Table 3D effects 2" w:semiHidden="1" w:unhideWhenUsed="1"/>
-    <w:lsdException w:name="Table 3D effects 3" w:semiHidden="1" w:unhideWhenUsed="1"/>
-    <w:lsdException w:name="Table Contemporary" w:semiHidden="1" w:unhideWhenUsed="1"/>
-    <w:lsdException w:name="Table Elegant" w:semiHidden="1" w:unhideWhenUsed="1"/>
-    <w:lsdException w:name="Table Professional" w:semiHidden="1" w:unhideWhenUsed="1"/>
-    <w:lsdException w:name="Table Subtle 1" w:semiHidden="1" w:unhideWhenUsed="1"/>
-    <w:lsdException w:name="Table Subtle 2" w:semiHidden="1" w:unhideWhenUsed="1"/>
-    <w:lsdException w:name="Table Web 1" w:semiHidden="1" w:unhideWhenUsed="1"/>
-    <w:lsdException w:name="Table Web 2" w:semiHidden="1" w:unhideWhenUsed="1"/>
-    <w:lsdException w:name="Table Web 3" w:semiHidden="1" w:unhideWhenUsed="1"/>
-    <w:lsdException w:name="Balloon Text" w:semiHidden="1" w:unhideWhenUsed="1"/>
-    <w:lsdException w:name="Table Grid" w:uiPriority="39"/>
-    <w:lsdException w:name="Table Theme" w:semiHidden="1" w:unhideWhenUsed="1"/>
-    <w:lsdException w:name="Placeholder Text" w:semiHidden="1"/>
-    <w:lsdException w:name="No Spacing" w:uiPriority="1" w:qFormat="1"/>
-    <w:lsdException w:name="Light Shading" w:uiPriority="60"/>
-    <w:lsdException w:name="Light List" w:uiPriority="61"/>
-    <w:lsdException w:name="Light Grid" w:uiPriority="62"/>
-    <w:lsdException w:name="Medium Shading 1" w:uiPriority="63"/>
-    <w:lsdException w:name="Medium Shading 2" w:uiPriority="64"/>
-    <w:lsdException w:name="Medium List 1" w:uiPriority="65"/>
-    <w:lsdException w:name="Medium List 2" w:uiPriority="66"/>
-    <w:lsdException w:name="Medium Grid 1" w:uiPriority="67"/>
-    <w:lsdException w:name="Medium Grid 2" w:uiPriority="68"/>
-    <w:lsdException w:name="Medium Grid 3" w:uiPriority="69"/>
-    <w:lsdException w:name="Dark List" w:uiPriority="70"/>
-    <w:lsdException w:name="Colorful Shading" w:uiPriority="71"/>
-    <w:lsdException w:name="Colorful List" w:uiPriority="72"/>
-    <w:lsdException w:name="Colorful Grid" w:uiPriority="73"/>
-    <w:lsdException w:name="Light Shading Accent 1" w:uiPriority="60"/>
-    <w:lsdException w:name="Light List Accent 1" w:uiPriority="61"/>
-    <w:lsdException w:name="Light Grid Accent 1" w:uiPriority="62"/>
-    <w:lsdException w:name="Medium Shading 1 Accent 1" w:uiPriority="63"/>
-    <w:lsdException w:name="Medium Shading 2 Accent 1" w:uiPriority="64"/>
-    <w:lsdException w:name="Medium List 1 Accent 1" w:uiPriority="65"/>
-    <w:lsdException w:name="Revision" w:semiHidden="1"/>
-    <w:lsdException w:name="List Paragraph" w:uiPriority="34" w:qFormat="1"/>
-    <w:lsdException w:name="Quote" w:uiPriority="29" w:qFormat="1"/>
-    <w:lsdException w:name="Intense Quote" w:uiPriority="30" w:qFormat="1"/>
-    <w:lsdException w:name="Medium List 2 Accent 1" w:uiPriority="66"/>
-    <w:lsdException w:name="Medium Grid 1 Accent 1" w:uiPriority="67"/>
-    <w:lsdException w:name="Medium Grid 2 Accent 1" w:uiPriority="68"/>
-    <w:lsdException w:name="Medium Grid 3 Accent 1" w:uiPriority="69"/>
-    <w:lsdException w:name="Dark List Accent 1" w:uiPriority="70"/>
-    <w:lsdException w:name="Colorful Shading Accent 1" w:uiPriority="71"/>
-    <w:lsdException w:name="Colorful List Accent 1" w:uiPriority="72"/>
-    <w:lsdException w:name="Colorful Grid Accent 1" w:uiPriority="73"/>
-    <w:lsdException w:name="Light Shading Accent 2" w:uiPriority="60"/>
-    <w:lsdException w:name="Light List Accent 2" w:uiPriority="61"/>
-    <w:lsdException w:name="Light Grid Accent 2" w:uiPriority="62"/>
-    <w:lsdException w:name="Medium Shading 1 Accent 2" w:uiPriority="63"/>
-    <w:lsdException w:name="Medium Shading 2 Accent 2" w:uiPriority="64"/>
-    <w:lsdException w:name="Medium List 1 Accent 2" w:uiPriority="65"/>
-    <w:lsdException w:name="Medium List 2 Accent 2" w:uiPriority="66"/>
-    <w:lsdException w:name="Medium Grid 1 Accent 2" w:uiPriority="67"/>
-    <w:lsdException w:name="Medium Grid 2 Accent 2" w:uiPriority="68"/>
-    <w:lsdException w:name="Medium Grid 3 Accent 2" w:uiPriority="69"/>
-    <w:lsdException w:name="Dark List Accent 2" w:uiPriority="70"/>
-    <w:lsdException w:name="Colorful Shading Accent 2" w:uiPriority="71"/>
-    <w:lsdException w:name="Colorful List Accent 2" w:uiPriority="72"/>
-    <w:lsdException w:name="Colorful Grid Accent 2" w:uiPriority="73"/>
-    <w:lsdException w:name="Light Shading Accent 3" w:uiPriority="60"/>
-    <w:lsdException w:name="Light List Accent 3" w:uiPriority="61"/>
-    <w:lsdException w:name="Light Grid Accent 3" w:uiPriority="62"/>
-    <w:lsdException w:name="Medium Shading 1 Accent 3" w:uiPriority="63"/>
-    <w:lsdException w:name="Medium Shading 2 Accent 3" w:uiPriority="64"/>
-    <w:lsdException w:name="Medium List 1 Accent 3" w:uiPriority="65"/>
-    <w:lsdException w:name="Medium List 2 Accent 3" w:uiPriority="66"/>
-    <w:lsdException w:name="Medium Grid 1 Accent 3" w:uiPriority="67"/>
-    <w:lsdException w:name="Medium Grid 2 Accent 3" w:uiPriority="68"/>
-    <w:lsdException w:name="Medium Grid 3 Accent 3" w:uiPriority="69"/>
-    <w:lsdException w:name="Dark List Accent 3" w:uiPriority="70"/>
-    <w:lsdException w:name="Colorful Shading Accent 3" w:uiPriority="71"/>
-    <w:lsdException w:name="Colorful List Accent 3" w:uiPriority="72"/>
-    <w:lsdException w:name="Colorful Grid Accent 3" w:uiPriority="73"/>
-    <w:lsdException w:name="Light Shading Accent 4" w:uiPriority="60"/>
-    <w:lsdException w:name="Light List Accent 4" w:uiPriority="61"/>
-    <w:lsdException w:name="Light Grid Accent 4" w:uiPriority="62"/>
-    <w:lsdException w:name="Medium Shading 1 Accent 4" w:uiPriority="63"/>
-    <w:lsdException w:name="Medium Shading 2 Accent 4" w:uiPriority="64"/>
-    <w:lsdException w:name="Medium List 1 Accent 4" w:uiPriority="65"/>
-    <w:lsdException w:name="Medium List 2 Accent 4" w:uiPriority="66"/>
-    <w:lsdException w:name="Medium Grid 1 Accent 4" w:uiPriority="67"/>
-    <w:lsdException w:name="Medium Grid 2 Accent 4" w:uiPriority="68"/>
-    <w:lsdException w:name="Medium Grid 3 Accent 4" w:uiPriority="69"/>
-    <w:lsdException w:name="Dark List Accent 4" w:uiPriority="70"/>
-    <w:lsdException w:name="Colorful Shading Accent 4" w:uiPriority="71"/>
-    <w:lsdException w:name="Colorful List Accent 4" w:uiPriority="72"/>
-    <w:lsdException w:name="Colorful Grid Accent 4" w:uiPriority="73"/>
-    <w:lsdException w:name="Light Shading Accent 5" w:uiPriority="60"/>
-    <w:lsdException w:name="Light List Accent 5" w:uiPriority="61"/>
-    <w:lsdException w:name="Light Grid Accent 5" w:uiPriority="62"/>
-    <w:lsdException w:name="Medium Shading 1 Accent 5" w:uiPriority="63"/>
-    <w:lsdException w:name="Medium Shading 2 Accent 5" w:uiPriority="64"/>
-    <w:lsdException w:name="Medium List 1 Accent 5" w:uiPriority="65"/>
-    <w:lsdException w:name="Medium List 2 Accent 5" w:uiPriority="66"/>
-    <w:lsdException w:name="Medium Grid 1 Accent 5" w:uiPriority="67"/>
-    <w:lsdException w:name="Medium Grid 2 Accent 5" w:uiPriority="68"/>
-    <w:lsdException w:name="Medium Grid 3 Accent 5" w:uiPriority="69"/>
-    <w:lsdException w:name="Dark List Accent 5" w:uiPriority="70"/>
-    <w:lsdException w:name="Colorful Shading Accent 5" w:uiPriority="71"/>
-    <w:lsdException w:name="Colorful List Accent 5" w:uiPriority="72"/>
-    <w:lsdException w:name="Colorful Grid Accent 5" w:uiPriority="73"/>
-    <w:lsdException w:name="Light Shading Accent 6" w:uiPriority="60"/>
-    <w:lsdException w:name="Light List Accent 6" w:uiPriority="61"/>
-    <w:lsdException w:name="Light Grid Accent 6" w:uiPriority="62"/>
-    <w:lsdException w:name="Medium Shading 1 Accent 6" w:uiPriority="63"/>
-    <w:lsdException w:name="Medium Shading 2 Accent 6" w:uiPriority="64"/>
-    <w:lsdException w:name="Medium List 1 Accent 6" w:uiPriority="65"/>
-    <w:lsdException w:name="Medium List 2 Accent 6" w:uiPriority="66"/>
-    <w:lsdException w:name="Medium Grid 1 Accent 6" w:uiPriority="67"/>
-    <w:lsdException w:name="Medium Grid 2 Accent 6" w:uiPriority="68"/>
-    <w:lsdException w:name="Medium Grid 3 Accent 6" w:uiPriority="69"/>
-    <w:lsdException w:name="Dark List Accent 6" w:uiPriority="70"/>
-    <w:lsdException w:name="Colorful Shading Accent 6" w:uiPriority="71"/>
-    <w:lsdException w:name="Colorful List Accent 6" w:uiPriority="72"/>
-    <w:lsdException w:name="Colorful Grid Accent 6" w:uiPriority="73"/>
-    <w:lsdException w:name="Subtle Emphasis" w:uiPriority="19" w:qFormat="1"/>
-    <w:lsdException w:name="Intense Emphasis" w:uiPriority="21" w:qFormat="1"/>
-    <w:lsdException w:name="Subtle Reference" w:uiPriority="31" w:qFormat="1"/>
-    <w:lsdException w:name="Intense Reference" w:uiPriority="32" w:qFormat="1"/>
-    <w:lsdException w:name="Book Title" w:uiPriority="33" w:qFormat="1"/>
-    <w:lsdException w:name="Bibliography" w:semiHidden="1" w:uiPriority="37" w:unhideWhenUsed="1"/>
-    <w:lsdException w:name="TOC Heading" w:semiHidden="1" w:uiPriority="39" w:unhideWhenUsed="1" w:qFormat="1"/>
-    <w:lsdException w:name="Plain Table 1" w:uiPriority="41"/>
-    <w:lsdException w:name="Plain Table 2" w:uiPriority="42"/>
-    <w:lsdException w:name="Plain Table 3" w:uiPriority="43"/>
-    <w:lsdException w:name="Plain Table 4" w:uiPriority="44"/>
-    <w:lsdException w:name="Plain Table 5" w:uiPriority="45"/>
-    <w:lsdException w:name="Grid Table Light" w:uiPriority="40"/>
-    <w:lsdException w:name="Grid Table 1 Light" w:uiPriority="46"/>
-    <w:lsdException w:name="Grid Table 2" w:uiPriority="47"/>
-    <w:lsdException w:name="Grid Table 3" w:uiPriority="48"/>
-    <w:lsdException w:name="Grid Table 4" w:uiPriority="49"/>
-    <w:lsdException w:name="Grid Table 5 Dark" w:uiPriority="50"/>
-    <w:lsdException w:name="Grid Table 6 Colorful" w:uiPriority="51"/>
-    <w:lsdException w:name="Grid Table 7 Colorful" w:uiPriority="52"/>
-    <w:lsdException w:name="Grid Table 1 Light Accent 1" w:uiPriority="46"/>
-    <w:lsdException w:name="Grid Table 2 Accent 1" w:uiPriority="47"/>
-    <w:lsdException w:name="Grid Table 3 Accent 1" w:uiPriority="48"/>
-    <w:lsdException w:name="Grid Table 4 Accent 1" w:uiPriority="49"/>
-    <w:lsdException w:name="Grid Table 5 Dark Accent 1" w:uiPriority="50"/>
-    <w:lsdException w:name="Grid Table 6 Colorful Accent 1" w:uiPriority="51"/>
-    <w:lsdException w:name="Grid Table 7 Colorful Accent 1" w:uiPriority="52"/>
-    <w:lsdException w:name="Grid Table 1 Light Accent 2" w:uiPriority="46"/>
-    <w:lsdException w:name="Grid Table 2 Accent 2" w:uiPriority="47"/>
-    <w:lsdException w:name="Grid Table 3 Accent 2" w:uiPriority="48"/>
-    <w:lsdException w:name="Grid Table 4 Accent 2" w:uiPriority="49"/>
-    <w:lsdException w:name="Grid Table 5 Dark Accent 2" w:uiPriority="50"/>
-    <w:lsdException w:name="Grid Table 6 Colorful Accent 2" w:uiPriority="51"/>
-    <w:lsdException w:name="Grid Table 7 Colorful Accent 2" w:uiPriority="52"/>
-    <w:lsdException w:name="Grid Table 1 Light Accent 3" w:uiPriority="46"/>
-    <w:lsdException w:name="Grid Table 2 Accent 3" w:uiPriority="47"/>
-    <w:lsdException w:name="Grid Table 3 Accent 3" w:uiPriority="48"/>
-    <w:lsdException w:name="Grid Table 4 Accent 3" w:uiPriority="49"/>
-    <w:lsdException w:name="Grid Table 5 Dark Accent 3" w:uiPriority="50"/>
-    <w:lsdException w:name="Grid Table 6 Colorful Accent 3" w:uiPriority="51"/>
-    <w:lsdException w:name="Grid Table 7 Colorful Accent 3" w:uiPriority="52"/>
-    <w:lsdException w:name="Grid Table 1 Light Accent 4" w:uiPriority="46"/>
-    <w:lsdException w:name="Grid Table 2 Accent 4" w:uiPriority="47"/>
-    <w:lsdException w:name="Grid Table 3 Accent 4" w:uiPriority="48"/>
-    <w:lsdException w:name="Grid Table 4 Accent 4" w:uiPriority="49"/>
-    <w:lsdException w:name="Grid Table 5 Dark Accent 4" w:uiPriority="50"/>
-    <w:lsdException w:name="Grid Table 6 Colorful Accent 4" w:uiPriority="51"/>
-    <w:lsdException w:name="Grid Table 7 Colorful Accent 4" w:uiPriority="52"/>
-    <w:lsdException w:name="Grid Table 1 Light Accent 5" w:uiPriority="46"/>
-    <w:lsdException w:name="Grid Table 2 Accent 5" w:uiPriority="47"/>
-    <w:lsdException w:name="Grid Table 3 Accent 5" w:uiPriority="48"/>
-    <w:lsdException w:name="Grid Table 4 Accent 5" w:uiPriority="49"/>
-    <w:lsdException w:name="Grid Table 5 Dark Accent 5" w:uiPriority="50"/>
-    <w:lsdException w:name="Grid Table 6 Colorful Accent 5" w:uiPriority="51"/>
-    <w:lsdException w:name="Grid Table 7 Colorful Accent 5" w:uiPriority="52"/>
-    <w:lsdException w:name="Grid Table 1 Light Accent 6" w:uiPriority="46"/>
-    <w:lsdException w:name="Grid Table 2 Accent 6" w:uiPriority="47"/>
-    <w:lsdException w:name="Grid Table 3 Accent 6" w:uiPriority="48"/>
-    <w:lsdException w:name="Grid Table 4 Accent 6" w:uiPriority="49"/>
-    <w:lsdException w:name="Grid Table 5 Dark Accent 6" w:uiPriority="50"/>
-    <w:lsdException w:name="Grid Table 6 Colorful Accent 6" w:uiPriority="51"/>
-    <w:lsdException w:name="Grid Table 7 Colorful Accent 6" w:uiPriority="52"/>
-    <w:lsdException w:name="List Table 1 Light" w:uiPriority="46"/>
-    <w:lsdException w:name="List Table 2" w:uiPriority="47"/>
-    <w:lsdException w:name="List Table 3" w:uiPriority="48"/>
-    <w:lsdException w:name="List Table 4" w:uiPriority="49"/>
-    <w:lsdException w:name="List Table 5 Dark" w:uiPriority="50"/>
-    <w:lsdException w:name="List Table 6 Colorful" w:uiPriority="51"/>
-    <w:lsdException w:name="List Table 7 Colorful" w:uiPriority="52"/>
-    <w:lsdException w:name="List Table 1 Light Accent 1" w:uiPriority="46"/>
-    <w:lsdException w:name="List Table 2 Accent 1" w:uiPriority="47"/>
-    <w:lsdException w:name="List Table 3 Accent 1" w:uiPriority="48"/>
-    <w:lsdException w:name="List Table 4 Accent 1" w:uiPriority="49"/>
-    <w:lsdException w:name="List Table 5 Dark Accent 1" w:uiPriority="50"/>
-    <w:lsdException w:name="List Table 6 Colorful Accent 1" w:uiPriority="51"/>
-    <w:lsdException w:name="List Table 7 Colorful Accent 1" w:uiPriority="52"/>
-    <w:lsdException w:name="List Table 1 Light Accent 2" w:uiPriority="46"/>
-    <w:lsdException w:name="List Table 2 Accent 2" w:uiPriority="47"/>
-    <w:lsdException w:name="List Table 3 Accent 2" w:uiPriority="48"/>
-    <w:lsdException w:name="List Table 4 Accent 2" w:uiPriority="49"/>
-    <w:lsdException w:name="List Table 5 Dark Accent 2" w:uiPriority="50"/>
-    <w:lsdException w:name="List Table 6 Colorful Accent 2" w:uiPriority="51"/>
-    <w:lsdException w:name="List Table 7 Colorful Accent 2" w:uiPriority="52"/>
-    <w:lsdException w:name="List Table 1 Light Accent 3" w:uiPriority="46"/>
-    <w:lsdException w:name="List Table 2 Accent 3" w:uiPriority="47"/>
-    <w:lsdException w:name="List Table 3 Accent 3" w:uiPriority="48"/>
-    <w:lsdException w:name="List Table 4 Accent 3" w:uiPriority="49"/>
-    <w:lsdException w:name="List Table 5 Dark Accent 3" w:uiPriority="50"/>
-    <w:lsdException w:name="List Table 6 Colorful Accent 3" w:uiPriority="51"/>
-    <w:lsdException w:name="List Table 7 Colorful Accent 3" w:uiPriority="52"/>
-    <w:lsdException w:name="List Table 1 Light Accent 4" w:uiPriority="46"/>
-    <w:lsdException w:name="List Table 2 Accent 4" w:uiPriority="47"/>
-    <w:lsdException w:name="List Table 3 Accent 4" w:uiPriority="48"/>
-    <w:lsdException w:name="List Table 4 Accent 4" w:uiPriority="49"/>
-    <w:lsdException w:name="List Table 5 Dark Accent 4" w:uiPriority="50"/>
-    <w:lsdException w:name="List Table 6 Colorful Accent 4" w:uiPriority="51"/>
-    <w:lsdException w:name="List Table 7 Colorful Accent 4" w:uiPriority="52"/>
-    <w:lsdException w:name="List Table 1 Light Accent 5" w:uiPriority="46"/>
-    <w:lsdException w:name="List Table 2 Accent 5" w:uiPriority="47"/>
-    <w:lsdException w:name="List Table 3 Accent 5" w:uiPriority="48"/>
-    <w:lsdException w:name="List Table 4 Accent 5" w:uiPriority="49"/>
-    <w:lsdException w:name="List Table 5 Dark Accent 5" w:uiPriority="50"/>
-    <w:lsdException w:name="List Table 6 Colorful Accent 5" w:uiPriority="51"/>
-    <w:lsdException w:name="List Table 7 Colorful Accent 5" w:uiPriority="52"/>
-    <w:lsdException w:name="List Table 1 Light Accent 6" w:uiPriority="46"/>
-    <w:lsdException w:name="List Table 2 Accent 6" w:uiPriority="47"/>
-    <w:lsdException w:name="List Table 3 Accent 6" w:uiPriority="48"/>
-    <w:lsdException w:name="List Table 4 Accent 6" w:uiPriority="49"/>
-    <w:lsdException w:name="List Table 5 Dark Accent 6" w:uiPriority="50"/>
-    <w:lsdException w:name="List Table 6 Colorful Accent 6" w:uiPriority="51"/>
-    <w:lsdException w:name="List Table 7 Colorful Accent 6" w:uiPriority="52"/>
-    <w:lsdException w:name="Mention" w:semiHidden="1" w:unhideWhenUsed="1"/>
-    <w:lsdException w:name="Smart Hyperlink" w:semiHidden="1" w:unhideWhenUsed="1"/>
-    <w:lsdException w:name="Hashtag" w:semiHidden="1" w:unhideWhenUsed="1"/>
-  </w:latentStyles>
-  <w:style w:type="paragraph" w:default="1" w:styleId="Normal">
-    <w:name w:val="Normal"/>
+  <w:style w:type="paragraph" w:customStyle="1" w:styleId="imagen2">
+    <w:name w:val="imagen2"/>
+    <w:basedOn w:val="imagen1"/>
+    <w:link w:val="imagen2Car"/>
     <w:qFormat/>
+    <w:rsid w:val="005E7801"/>
   </w:style>
-  <w:style w:type="character" w:default="1" w:styleId="Fuentedeprrafopredeter">
-    <w:name w:val="Default Paragraph Font"/>
-    <w:uiPriority w:val="1"/>
-    <w:semiHidden/>
-    <w:unhideWhenUsed/>
-  </w:style>
-  <w:style w:type="table" w:default="1" w:styleId="Tablanormal">
-    <w:name w:val="Normal Table"/>
-    <w:uiPriority w:val="99"/>
-    <w:semiHidden/>
-    <w:unhideWhenUsed/>
-    <w:tblPr>
-      <w:tblInd w:w="0" w:type="dxa"/>
-      <w:tblCellMar>
-        <w:top w:w="0" w:type="dxa"/>
-        <w:left w:w="108" w:type="dxa"/>
-        <w:bottom w:w="0" w:type="dxa"/>
-        <w:right w:w="108" w:type="dxa"/>
-      </w:tblCellMar>
-    </w:tblPr>
-  </w:style>
-  <w:style w:type="numbering" w:default="1" w:styleId="Sinlista">
-    <w:name w:val="No List"/>
-    <w:uiPriority w:val="99"/>
-    <w:semiHidden/>
-    <w:unhideWhenUsed/>
-  </w:style>
-  <w:style w:type="paragraph" w:customStyle="1" w:styleId="7852641AE8A14EE48A8648F718D81652">
-    <w:name w:val="7852641AE8A14EE48A8648F718D81652"/>
-    <w:rsid w:val="0000006B"/>
-  </w:style>
-  <w:style w:type="paragraph" w:customStyle="1" w:styleId="9B1A56CD409B4FC099A824CE70EEA1C5">
-    <w:name w:val="9B1A56CD409B4FC099A824CE70EEA1C5"/>
-    <w:rsid w:val="0000006B"/>
-  </w:style>
-  <w:style w:type="paragraph" w:customStyle="1" w:styleId="6A3C0904A687409A863464D66DA76643">
-    <w:name w:val="6A3C0904A687409A863464D66DA76643"/>
-    <w:rsid w:val="0000006B"/>
-  </w:style>
-  <w:style w:type="paragraph" w:customStyle="1" w:styleId="25CE12F4ADA84B2E9D48430BCD37AEE9">
-    <w:name w:val="25CE12F4ADA84B2E9D48430BCD37AEE9"/>
-    <w:rsid w:val="0000006B"/>
-  </w:style>
-  <w:style w:type="paragraph" w:customStyle="1" w:styleId="596DAAFE65784FC48DA9D1C5DEF496CC">
-    <w:name w:val="596DAAFE65784FC48DA9D1C5DEF496CC"/>
-    <w:rsid w:val="0000006B"/>
+  <w:style w:type="character" w:customStyle="1" w:styleId="imagen2Car">
+    <w:name w:val="imagen2 Car"/>
+    <w:basedOn w:val="imagen1Car"/>
+    <w:link w:val="imagen2"/>
+    <w:rsid w:val="005E7801"/>
+    <w:rPr>
+      <w:noProof/>
+      <w:sz w:val="24"/>
+      <w:szCs w:val="24"/>
+    </w:rPr>
   </w:style>
 </w:styles>
-</file>
-
-<file path=word/glossary/webSettings.xml><?xml version="1.0" encoding="utf-8"?>
-<w:webSettings xmlns:mc="http://schemas.openxmlformats.org/markup-compatibility/2006" xmlns:r="http://schemas.openxmlformats.org/officeDocument/2006/relationships" xmlns:w="http://schemas.openxmlformats.org/wordprocessingml/2006/main" xmlns:w14="http://schemas.microsoft.com/office/word/2010/wordml" xmlns:w15="http://schemas.microsoft.com/office/word/2012/wordml" xmlns:w16se="http://schemas.microsoft.com/office/word/2015/wordml/symex" mc:Ignorable="w14 w15 w16se">
-  <w:optimizeForBrowser/>
-  <w:allowPNG/>
-</w:webSettings>
 </file>
 
 <file path=word/theme/theme1.xml><?xml version="1.0" encoding="utf-8"?>
@@ -7930,7 +8198,7 @@
 </file>
 
 <file path=customXml/itemProps1.xml><?xml version="1.0" encoding="utf-8"?>
-<ds:datastoreItem xmlns:ds="http://schemas.openxmlformats.org/officeDocument/2006/customXml" ds:itemID="{6710EBEB-CC2C-401D-95F2-646A1284740B}">
+<ds:datastoreItem xmlns:ds="http://schemas.openxmlformats.org/officeDocument/2006/customXml" ds:itemID="{44A6D135-94F2-40CF-824D-F4224C70AEE1}">
   <ds:schemaRefs>
     <ds:schemaRef ds:uri="http://schemas.openxmlformats.org/officeDocument/2006/bibliography"/>
   </ds:schemaRefs>

</xml_diff>